<commit_message>
alterado arquivo docx e implementado imagem protoboard
</commit_message>
<xml_diff>
--- a/APS.docx
+++ b/APS.docx
@@ -61,23 +61,61 @@
           <w:sz w:val="24"/>
           <w:szCs w:val="24"/>
         </w:rPr>
-        <w:t>Durante a primeira década dos anos dois mil, no Interaction Design Institute Ivrea localizado na Itália, um grupo de professores e estudantes de design de interação se depararam com uma problemática de como desenvolver dispositivos eletrônicos que reagisse</w:t>
+        <w:t xml:space="preserve">Durante a primeira década dos anos dois mil, no </w:t>
       </w:r>
+      <w:proofErr w:type="spellStart"/>
       <w:r>
         <w:rPr>
           <w:rFonts w:ascii="Times New Roman" w:eastAsia="Times New Roman" w:hAnsi="Times New Roman" w:cs="Times New Roman"/>
           <w:sz w:val="24"/>
           <w:szCs w:val="24"/>
         </w:rPr>
-        <w:t xml:space="preserve">m fisicamente à estimulação. A fim de solucionar esse entrave pedagógico-experimental, primeiramente pensaram em introduzir em seu protótipo ferramentas que pudessem reagir a eventos físicos que acontecem no mundo, por isso decidiram, evocando os sistemas </w:t>
+        <w:t>Interaction</w:t>
       </w:r>
+      <w:proofErr w:type="spellEnd"/>
       <w:r>
         <w:rPr>
           <w:rFonts w:ascii="Times New Roman" w:eastAsia="Times New Roman" w:hAnsi="Times New Roman" w:cs="Times New Roman"/>
           <w:sz w:val="24"/>
           <w:szCs w:val="24"/>
         </w:rPr>
-        <w:t>computacionais interativos, a inserção de sensores no dispositivo que estavam criando. Nesse sentido, tais ferramentas seriam capazes de perceber e, principalmente, de interagir a eventos físicos, que acontecem no mundo real.</w:t>
+        <w:t xml:space="preserve"> Design </w:t>
+      </w:r>
+      <w:proofErr w:type="spellStart"/>
+      <w:r>
+        <w:rPr>
+          <w:rFonts w:ascii="Times New Roman" w:eastAsia="Times New Roman" w:hAnsi="Times New Roman" w:cs="Times New Roman"/>
+          <w:sz w:val="24"/>
+          <w:szCs w:val="24"/>
+        </w:rPr>
+        <w:t>Institute</w:t>
+      </w:r>
+      <w:proofErr w:type="spellEnd"/>
+      <w:r>
+        <w:rPr>
+          <w:rFonts w:ascii="Times New Roman" w:eastAsia="Times New Roman" w:hAnsi="Times New Roman" w:cs="Times New Roman"/>
+          <w:sz w:val="24"/>
+          <w:szCs w:val="24"/>
+        </w:rPr>
+        <w:t xml:space="preserve"> </w:t>
+      </w:r>
+      <w:proofErr w:type="spellStart"/>
+      <w:r>
+        <w:rPr>
+          <w:rFonts w:ascii="Times New Roman" w:eastAsia="Times New Roman" w:hAnsi="Times New Roman" w:cs="Times New Roman"/>
+          <w:sz w:val="24"/>
+          <w:szCs w:val="24"/>
+        </w:rPr>
+        <w:t>Ivrea</w:t>
+      </w:r>
+      <w:proofErr w:type="spellEnd"/>
+      <w:r>
+        <w:rPr>
+          <w:rFonts w:ascii="Times New Roman" w:eastAsia="Times New Roman" w:hAnsi="Times New Roman" w:cs="Times New Roman"/>
+          <w:sz w:val="24"/>
+          <w:szCs w:val="24"/>
+        </w:rPr>
+        <w:t xml:space="preserve"> localizado na Itália, um grupo de professores e estudantes de design de interação se depararam com uma problemática de como desenvolver dispositivos eletrônicos que reagissem fisicamente à estimulação. A fim de solucionar esse entrave pedagógico-experimental, primeiramente pensaram em introduzir em seu protótipo ferramentas que pudessem reagir a eventos físicos que acontecem no mundo, por isso decidiram, evocando os sistemas computacionais interativos, a inserção de sensores no dispositivo que estavam criando. Nesse sentido, tais ferramentas seriam capazes de perceber e, principalmente, de interagir a eventos físicos, que acontecem no mundo real.</w:t>
       </w:r>
     </w:p>
     <w:p>
@@ -97,31 +135,25 @@
           <w:sz w:val="24"/>
           <w:szCs w:val="24"/>
         </w:rPr>
-        <w:t>O grupo desenvolvedor do exper</w:t>
+        <w:t xml:space="preserve">O grupo desenvolvedor do experimento, concomitantemente à pesquisa, concebeu seu projeto com dois elementos chave. O dispositivo, primordialmente, deveria apresentar um valor de compra acessível aos estudantes do instituto e, inclusive, sua própria manipulação, em outras palavras, seu código deveria ser de fácil aprendizado a leigos em computação. Justo porque naquele momento, tais ferramentas de prototipagem eletrônica e programação detinham enfoque aos estudantes de engenharia e de institutos técnicos, ao passo que estudantes de design e de outras áreas </w:t>
       </w:r>
+      <w:proofErr w:type="gramStart"/>
       <w:r>
         <w:rPr>
           <w:rFonts w:ascii="Times New Roman" w:eastAsia="Times New Roman" w:hAnsi="Times New Roman" w:cs="Times New Roman"/>
           <w:sz w:val="24"/>
           <w:szCs w:val="24"/>
         </w:rPr>
-        <w:t xml:space="preserve">imento, concomitantemente à pesquisa, concebeu seu projeto com dois elementos chave. O dispositivo, primordialmente, deveria apresentar um valor de compra acessível aos estudantes do instituto e, inclusive, sua própria manipulação, em outras palavras, seu </w:t>
+        <w:t>sentiam-se</w:t>
       </w:r>
+      <w:proofErr w:type="gramEnd"/>
       <w:r>
         <w:rPr>
           <w:rFonts w:ascii="Times New Roman" w:eastAsia="Times New Roman" w:hAnsi="Times New Roman" w:cs="Times New Roman"/>
           <w:sz w:val="24"/>
           <w:szCs w:val="24"/>
         </w:rPr>
-        <w:t>código deveria ser de fácil aprendizado a leigos em computação. Justo porque naquele momento, tais ferramentas de prototipagem eletrônica e programação detinham enfoque aos estudantes de engenharia e de institutos técnicos, ao passo que estudantes de desig</w:t>
-      </w:r>
-      <w:r>
-        <w:rPr>
-          <w:rFonts w:ascii="Times New Roman" w:eastAsia="Times New Roman" w:hAnsi="Times New Roman" w:cs="Times New Roman"/>
-          <w:sz w:val="24"/>
-          <w:szCs w:val="24"/>
-        </w:rPr>
-        <w:t xml:space="preserve">n e de outras áreas sentiam-se desencorajados em aprender linguagens de alta especificidade técnica, visto que pertenciam a um âmbito acadêmico distinto.   </w:t>
+        <w:t xml:space="preserve"> desencorajados em aprender linguagens de alta especificidade técnica, visto que pertenciam a um âmbito acadêmico distinto.   </w:t>
       </w:r>
     </w:p>
     <w:p>
@@ -141,31 +173,43 @@
           <w:szCs w:val="24"/>
         </w:rPr>
         <w:tab/>
-        <w:t xml:space="preserve">O desafio de materializar um dispositivo que fosse computacionalmente inteligível para estudantes </w:t>
+        <w:t xml:space="preserve">O desafio de materializar um dispositivo que fosse computacionalmente inteligível para estudantes sem conhecimento técnico, desse modo, foi possível por meio do Basic </w:t>
       </w:r>
+      <w:proofErr w:type="spellStart"/>
       <w:r>
         <w:rPr>
           <w:rFonts w:ascii="Times New Roman" w:eastAsia="Times New Roman" w:hAnsi="Times New Roman" w:cs="Times New Roman"/>
           <w:sz w:val="24"/>
           <w:szCs w:val="24"/>
         </w:rPr>
-        <w:t>sem conhecimento técnico, desse modo, foi possível por meio do Basic Stramp. Dispositivo esse, que embora dispusesse de placa com circuitos de energia, interpretador de comandos, memória para programar e portas de saída e de entrada para interação com dema</w:t>
+        <w:t>Stramp</w:t>
       </w:r>
+      <w:proofErr w:type="spellEnd"/>
       <w:r>
         <w:rPr>
           <w:rFonts w:ascii="Times New Roman" w:eastAsia="Times New Roman" w:hAnsi="Times New Roman" w:cs="Times New Roman"/>
           <w:sz w:val="24"/>
           <w:szCs w:val="24"/>
         </w:rPr>
-        <w:t>is componentes; infelizmente apresentava dois problemas centrais. Tais entraves como valor agregado de mercado e a dificuldade de codificar em seu sistema ainda permaneciam presentes, pois era inconcebível para um estudante médio da época desembolsar aprox</w:t>
+        <w:t xml:space="preserve">. Dispositivo esse, que embora dispusesse de placa com circuitos de energia, interpretador de comandos, memória para programar e portas de saída e de entrada para interação com demais componentes; infelizmente apresentava dois problemas centrais. Tais entraves como valor agregado de mercado e a dificuldade de codificar em seu sistema ainda permaneciam presentes, pois era inconcebível para um estudante médio da época desembolsar aproximadamente cem dólares no produto, além de estudar seu código por um longo </w:t>
       </w:r>
+      <w:proofErr w:type="gramStart"/>
       <w:r>
         <w:rPr>
           <w:rFonts w:ascii="Times New Roman" w:eastAsia="Times New Roman" w:hAnsi="Times New Roman" w:cs="Times New Roman"/>
           <w:sz w:val="24"/>
           <w:szCs w:val="24"/>
         </w:rPr>
-        <w:t xml:space="preserve">imadamente cem dólares no produto, além de estudar seu código por um longo período de tempo. </w:t>
+        <w:t>período de tempo</w:t>
+      </w:r>
+      <w:proofErr w:type="gramEnd"/>
+      <w:r>
+        <w:rPr>
+          <w:rFonts w:ascii="Times New Roman" w:eastAsia="Times New Roman" w:hAnsi="Times New Roman" w:cs="Times New Roman"/>
+          <w:sz w:val="24"/>
+          <w:szCs w:val="24"/>
+        </w:rPr>
+        <w:t xml:space="preserve">. </w:t>
       </w:r>
     </w:p>
     <w:p>
@@ -185,7 +229,97 @@
           <w:szCs w:val="24"/>
         </w:rPr>
         <w:tab/>
-        <w:t>Permanecendo nesse fio condutor, uma vez que o Basic Stramp, infelizmente, apenas funcionava no sistema operacional Windows, outros projetos paralelos passaram a</w:t>
+        <w:t xml:space="preserve">Permanecendo nesse fio condutor, uma vez que o Basic </w:t>
+      </w:r>
+      <w:proofErr w:type="spellStart"/>
+      <w:r>
+        <w:rPr>
+          <w:rFonts w:ascii="Times New Roman" w:eastAsia="Times New Roman" w:hAnsi="Times New Roman" w:cs="Times New Roman"/>
+          <w:sz w:val="24"/>
+          <w:szCs w:val="24"/>
+        </w:rPr>
+        <w:t>Stramp</w:t>
+      </w:r>
+      <w:proofErr w:type="spellEnd"/>
+      <w:r>
+        <w:rPr>
+          <w:rFonts w:ascii="Times New Roman" w:eastAsia="Times New Roman" w:hAnsi="Times New Roman" w:cs="Times New Roman"/>
+          <w:sz w:val="24"/>
+          <w:szCs w:val="24"/>
+        </w:rPr>
+        <w:t xml:space="preserve">, infelizmente, apenas funcionava no sistema operacional Windows, outros projetos paralelos passaram a ser desenvolvidos. Assim, em função de poder contemplar projetos artísticos, em outras palavras, esboços desenhados manualmente, Casey </w:t>
+      </w:r>
+      <w:proofErr w:type="spellStart"/>
+      <w:r>
+        <w:rPr>
+          <w:rFonts w:ascii="Times New Roman" w:eastAsia="Times New Roman" w:hAnsi="Times New Roman" w:cs="Times New Roman"/>
+          <w:sz w:val="24"/>
+          <w:szCs w:val="24"/>
+        </w:rPr>
+        <w:t>Reas</w:t>
+      </w:r>
+      <w:proofErr w:type="spellEnd"/>
+      <w:r>
+        <w:rPr>
+          <w:rFonts w:ascii="Times New Roman" w:eastAsia="Times New Roman" w:hAnsi="Times New Roman" w:cs="Times New Roman"/>
+          <w:sz w:val="24"/>
+          <w:szCs w:val="24"/>
+        </w:rPr>
+        <w:t xml:space="preserve">, estudante do MIT </w:t>
+      </w:r>
+      <w:proofErr w:type="spellStart"/>
+      <w:r>
+        <w:rPr>
+          <w:rFonts w:ascii="Times New Roman" w:eastAsia="Times New Roman" w:hAnsi="Times New Roman" w:cs="Times New Roman"/>
+          <w:sz w:val="24"/>
+          <w:szCs w:val="24"/>
+        </w:rPr>
+        <w:t>Lab</w:t>
+      </w:r>
+      <w:proofErr w:type="spellEnd"/>
+      <w:r>
+        <w:rPr>
+          <w:rFonts w:ascii="Times New Roman" w:eastAsia="Times New Roman" w:hAnsi="Times New Roman" w:cs="Times New Roman"/>
+          <w:sz w:val="24"/>
+          <w:szCs w:val="24"/>
+        </w:rPr>
+        <w:t xml:space="preserve"> e frequentador do Instituto </w:t>
+      </w:r>
+      <w:proofErr w:type="spellStart"/>
+      <w:r>
+        <w:rPr>
+          <w:rFonts w:ascii="Times New Roman" w:eastAsia="Times New Roman" w:hAnsi="Times New Roman" w:cs="Times New Roman"/>
+          <w:sz w:val="24"/>
+          <w:szCs w:val="24"/>
+        </w:rPr>
+        <w:t>Ivrea</w:t>
+      </w:r>
+      <w:proofErr w:type="spellEnd"/>
+      <w:r>
+        <w:rPr>
+          <w:rFonts w:ascii="Times New Roman" w:eastAsia="Times New Roman" w:hAnsi="Times New Roman" w:cs="Times New Roman"/>
+          <w:sz w:val="24"/>
+          <w:szCs w:val="24"/>
+        </w:rPr>
+        <w:t>, desenvolveu um software para a criação e desenvolvimento de imagens, a partir de descrições simples por código. Denominado “</w:t>
+      </w:r>
+      <w:proofErr w:type="spellStart"/>
+      <w:r>
+        <w:rPr>
+          <w:rFonts w:ascii="Times New Roman" w:eastAsia="Times New Roman" w:hAnsi="Times New Roman" w:cs="Times New Roman"/>
+          <w:sz w:val="24"/>
+          <w:szCs w:val="24"/>
+        </w:rPr>
+        <w:t>Processing</w:t>
+      </w:r>
+      <w:proofErr w:type="spellEnd"/>
+      <w:r>
+        <w:rPr>
+          <w:rFonts w:ascii="Times New Roman" w:eastAsia="Times New Roman" w:hAnsi="Times New Roman" w:cs="Times New Roman"/>
+          <w:sz w:val="24"/>
+          <w:szCs w:val="24"/>
+        </w:rPr>
+        <w:t xml:space="preserve">”, este projeto apresentava </w:t>
       </w:r>
       <w:r>
         <w:rPr>
@@ -193,32 +327,26 @@
           <w:sz w:val="24"/>
           <w:szCs w:val="24"/>
         </w:rPr>
-        <w:t xml:space="preserve"> ser desenvolvidos. Assim, em função de poder contemplar projetos artísticos, em outras palavras, esboços desenhados manualmente, Casey Reas, estudante do MIT Lab e frequentador do Instituto Ivrea, desenvolveu um software para a criação e desenvolvimento d</w:t>
+        <w:lastRenderedPageBreak/>
+        <w:t xml:space="preserve">linguagem de programação acessível e, não obstante, poderosa. A esse fator, justo pois era possível criar rapidamente descrições visuais de dados e algoritmos no </w:t>
       </w:r>
+      <w:proofErr w:type="spellStart"/>
       <w:r>
         <w:rPr>
           <w:rFonts w:ascii="Times New Roman" w:eastAsia="Times New Roman" w:hAnsi="Times New Roman" w:cs="Times New Roman"/>
           <w:sz w:val="24"/>
           <w:szCs w:val="24"/>
         </w:rPr>
-        <w:t xml:space="preserve">e imagens, a partir de descrições simples por código. Denominado “Processing”, este projeto apresentava </w:t>
+        <w:t>ecrã</w:t>
       </w:r>
+      <w:proofErr w:type="spellEnd"/>
       <w:r>
         <w:rPr>
           <w:rFonts w:ascii="Times New Roman" w:eastAsia="Times New Roman" w:hAnsi="Times New Roman" w:cs="Times New Roman"/>
           <w:sz w:val="24"/>
           <w:szCs w:val="24"/>
         </w:rPr>
-        <w:lastRenderedPageBreak/>
-        <w:t>linguagem de programação acessível e, não obstante, poderosa. A esse fator, justo pois era possível criar rapidamente descrições visuais de dados e algo</w:t>
-      </w:r>
-      <w:r>
-        <w:rPr>
-          <w:rFonts w:ascii="Times New Roman" w:eastAsia="Times New Roman" w:hAnsi="Times New Roman" w:cs="Times New Roman"/>
-          <w:sz w:val="24"/>
-          <w:szCs w:val="24"/>
-        </w:rPr>
-        <w:t xml:space="preserve">ritmos no ecrã do computador, o software inclusive poderia ser executado em variados sistemas operacionais da época, como, Windows, Linux bem como Mac OS. </w:t>
+        <w:t xml:space="preserve"> do computador, o software inclusive poderia ser executado em variados sistemas operacionais da época, como, Windows, Linux bem como Mac OS. </w:t>
       </w:r>
     </w:p>
     <w:p>
@@ -238,23 +366,115 @@
           <w:szCs w:val="24"/>
         </w:rPr>
         <w:tab/>
-        <w:t>Concomitantemente ao sucesso do Processing no grupo de designers por sua funcionalidade em codifica</w:t>
+        <w:t xml:space="preserve">Concomitantemente ao sucesso do </w:t>
       </w:r>
+      <w:proofErr w:type="spellStart"/>
       <w:r>
         <w:rPr>
           <w:rFonts w:ascii="Times New Roman" w:eastAsia="Times New Roman" w:hAnsi="Times New Roman" w:cs="Times New Roman"/>
           <w:sz w:val="24"/>
           <w:szCs w:val="24"/>
         </w:rPr>
-        <w:t>r imagens, Hernando Barrágan, em sua tese de mestrado, propôs o desenvolvimento de uma placa e de uma linguagem padrão para serem utilizados pelos alunos: O Wiring. Visto que o mestrando se correspondia com o grupo que desenvolveu o Processing, sabendo, po</w:t>
+        <w:t>Processing</w:t>
       </w:r>
+      <w:proofErr w:type="spellEnd"/>
       <w:r>
         <w:rPr>
           <w:rFonts w:ascii="Times New Roman" w:eastAsia="Times New Roman" w:hAnsi="Times New Roman" w:cs="Times New Roman"/>
           <w:sz w:val="24"/>
           <w:szCs w:val="24"/>
         </w:rPr>
-        <w:t xml:space="preserve">rtanto, seus meandros. Decidiu, por conseguinte, que o Wiring deveria ser completamente “Open Source”, com o intuito de possibilitar a qualquer indivíduo a possibilidade de atualizá-lo ou, inclusive, de modificá-lo por completo. </w:t>
+        <w:t xml:space="preserve"> no grupo de designers por sua funcionalidade em codificar imagens, Hernando </w:t>
+      </w:r>
+      <w:proofErr w:type="spellStart"/>
+      <w:r>
+        <w:rPr>
+          <w:rFonts w:ascii="Times New Roman" w:eastAsia="Times New Roman" w:hAnsi="Times New Roman" w:cs="Times New Roman"/>
+          <w:sz w:val="24"/>
+          <w:szCs w:val="24"/>
+        </w:rPr>
+        <w:t>Barrágan</w:t>
+      </w:r>
+      <w:proofErr w:type="spellEnd"/>
+      <w:r>
+        <w:rPr>
+          <w:rFonts w:ascii="Times New Roman" w:eastAsia="Times New Roman" w:hAnsi="Times New Roman" w:cs="Times New Roman"/>
+          <w:sz w:val="24"/>
+          <w:szCs w:val="24"/>
+        </w:rPr>
+        <w:t xml:space="preserve">, em sua tese de mestrado, propôs o desenvolvimento de uma placa e de uma linguagem padrão para serem utilizados pelos alunos: O </w:t>
+      </w:r>
+      <w:proofErr w:type="spellStart"/>
+      <w:r>
+        <w:rPr>
+          <w:rFonts w:ascii="Times New Roman" w:eastAsia="Times New Roman" w:hAnsi="Times New Roman" w:cs="Times New Roman"/>
+          <w:sz w:val="24"/>
+          <w:szCs w:val="24"/>
+        </w:rPr>
+        <w:t>Wiring</w:t>
+      </w:r>
+      <w:proofErr w:type="spellEnd"/>
+      <w:r>
+        <w:rPr>
+          <w:rFonts w:ascii="Times New Roman" w:eastAsia="Times New Roman" w:hAnsi="Times New Roman" w:cs="Times New Roman"/>
+          <w:sz w:val="24"/>
+          <w:szCs w:val="24"/>
+        </w:rPr>
+        <w:t xml:space="preserve">. Visto que o mestrando se correspondia com o grupo que desenvolveu o </w:t>
+      </w:r>
+      <w:proofErr w:type="spellStart"/>
+      <w:r>
+        <w:rPr>
+          <w:rFonts w:ascii="Times New Roman" w:eastAsia="Times New Roman" w:hAnsi="Times New Roman" w:cs="Times New Roman"/>
+          <w:sz w:val="24"/>
+          <w:szCs w:val="24"/>
+        </w:rPr>
+        <w:t>Processing</w:t>
+      </w:r>
+      <w:proofErr w:type="spellEnd"/>
+      <w:r>
+        <w:rPr>
+          <w:rFonts w:ascii="Times New Roman" w:eastAsia="Times New Roman" w:hAnsi="Times New Roman" w:cs="Times New Roman"/>
+          <w:sz w:val="24"/>
+          <w:szCs w:val="24"/>
+        </w:rPr>
+        <w:t xml:space="preserve">, sabendo, portanto, seus meandros. Decidiu, por conseguinte, que o </w:t>
+      </w:r>
+      <w:proofErr w:type="spellStart"/>
+      <w:r>
+        <w:rPr>
+          <w:rFonts w:ascii="Times New Roman" w:eastAsia="Times New Roman" w:hAnsi="Times New Roman" w:cs="Times New Roman"/>
+          <w:sz w:val="24"/>
+          <w:szCs w:val="24"/>
+        </w:rPr>
+        <w:t>Wiring</w:t>
+      </w:r>
+      <w:proofErr w:type="spellEnd"/>
+      <w:r>
+        <w:rPr>
+          <w:rFonts w:ascii="Times New Roman" w:eastAsia="Times New Roman" w:hAnsi="Times New Roman" w:cs="Times New Roman"/>
+          <w:sz w:val="24"/>
+          <w:szCs w:val="24"/>
+        </w:rPr>
+        <w:t xml:space="preserve"> deveria ser completamente “Open </w:t>
+      </w:r>
+      <w:proofErr w:type="spellStart"/>
+      <w:r>
+        <w:rPr>
+          <w:rFonts w:ascii="Times New Roman" w:eastAsia="Times New Roman" w:hAnsi="Times New Roman" w:cs="Times New Roman"/>
+          <w:sz w:val="24"/>
+          <w:szCs w:val="24"/>
+        </w:rPr>
+        <w:t>Source</w:t>
+      </w:r>
+      <w:proofErr w:type="spellEnd"/>
+      <w:r>
+        <w:rPr>
+          <w:rFonts w:ascii="Times New Roman" w:eastAsia="Times New Roman" w:hAnsi="Times New Roman" w:cs="Times New Roman"/>
+          <w:sz w:val="24"/>
+          <w:szCs w:val="24"/>
+        </w:rPr>
+        <w:t xml:space="preserve">”, com o intuito de possibilitar a qualquer indivíduo a possibilidade de atualizá-lo ou, inclusive, de modificá-lo por completo. </w:t>
       </w:r>
     </w:p>
     <w:p>
@@ -274,39 +494,43 @@
           <w:szCs w:val="24"/>
         </w:rPr>
         <w:tab/>
-        <w:t>Paralelamente, com o intu</w:t>
+        <w:t xml:space="preserve">Paralelamente, com o intuito de diminuir ainda mais o preço de mercado das placas, </w:t>
       </w:r>
+      <w:proofErr w:type="gramStart"/>
       <w:r>
         <w:rPr>
           <w:rFonts w:ascii="Times New Roman" w:eastAsia="Times New Roman" w:hAnsi="Times New Roman" w:cs="Times New Roman"/>
           <w:sz w:val="24"/>
           <w:szCs w:val="24"/>
         </w:rPr>
-        <w:t>ito de diminuir ainda mais o preço de mercado das placas, Banza desenvolveu um grupo de pesquisa a fim de solucionar esse problema. Nesse sentido, algumas adaptações foram necessárias, pois ao passo que a placa Wiring era soldada, dificultando a troca caso</w:t>
+        <w:t>Banza</w:t>
       </w:r>
+      <w:proofErr w:type="gramEnd"/>
       <w:r>
         <w:rPr>
           <w:rFonts w:ascii="Times New Roman" w:eastAsia="Times New Roman" w:hAnsi="Times New Roman" w:cs="Times New Roman"/>
           <w:sz w:val="24"/>
           <w:szCs w:val="24"/>
         </w:rPr>
-        <w:t xml:space="preserve"> queimasse, a futura placa Arduíno seria inteiramente encaixável. Outrossim, a placa Arduíno que seria lançada em 2005 apresentava um microprocessador ATmega8, cor azul e, por valor simbólico, a bandeira da Itália no verso de sua chapa. Portanto, a placa d</w:t>
+        <w:t xml:space="preserve"> desenvolveu um grupo de pesquisa a fim de solucionar esse problema. Nesse sentido, algumas adaptações foram necessárias, pois ao passo que a placa </w:t>
       </w:r>
+      <w:proofErr w:type="spellStart"/>
       <w:r>
         <w:rPr>
           <w:rFonts w:ascii="Times New Roman" w:eastAsia="Times New Roman" w:hAnsi="Times New Roman" w:cs="Times New Roman"/>
           <w:sz w:val="24"/>
           <w:szCs w:val="24"/>
         </w:rPr>
-        <w:t xml:space="preserve">e formato estranho e cor diferente denominada de Arduíno até o começo da primeira década dos anos 2000 teria aproximadamente um milhão e meio de cópias vendidas, demonstrando eficiência, flexibilidade e, principalmente, acessibilidade frente às diferentes </w:t>
+        <w:t>Wiring</w:t>
       </w:r>
+      <w:proofErr w:type="spellEnd"/>
       <w:r>
         <w:rPr>
           <w:rFonts w:ascii="Times New Roman" w:eastAsia="Times New Roman" w:hAnsi="Times New Roman" w:cs="Times New Roman"/>
           <w:sz w:val="24"/>
           <w:szCs w:val="24"/>
         </w:rPr>
-        <w:t xml:space="preserve">esferas do mercado. </w:t>
+        <w:t xml:space="preserve"> era soldada, dificultando a troca caso queimasse, a futura placa Arduíno seria inteiramente encaixável. Outrossim, a placa Arduíno que seria lançada em 2005 apresentava um microprocessador ATmega8, cor azul e, por valor simbólico, a bandeira da Itália no verso de sua chapa. Portanto, a placa de formato estranho e cor diferente denominada de Arduíno até o começo da primeira década dos anos 2000 teria aproximadamente um milhão e meio de cópias vendidas, demonstrando eficiência, flexibilidade e, principalmente, acessibilidade frente às diferentes esferas do mercado. </w:t>
       </w:r>
     </w:p>
     <w:p>
@@ -466,6 +690,21 @@
     </w:p>
     <w:p>
       <w:pPr>
+        <w:pStyle w:val="NormalWeb"/>
+        <w:spacing w:before="0" w:beforeAutospacing="0" w:after="0" w:afterAutospacing="0"/>
+        <w:ind w:firstLine="720"/>
+        <w:jc w:val="both"/>
+      </w:pPr>
+      <w:r>
+        <w:rPr>
+          <w:color w:val="000000"/>
+        </w:rPr>
+        <w:lastRenderedPageBreak/>
+        <w:t>Preâmbulo: O Arduino Uno utilizado contém microprocessador ATmega328P, com voltagem operacional de 5V. Durante a execução do projeto, foram utilizados os pinos 2,3,4,11,12,13, os quais correspondem ao controle de semáforo, enquanto os pinos GND se caracterizam como massa dos leds.</w:t>
+      </w:r>
+    </w:p>
+    <w:p>
+      <w:pPr>
         <w:spacing w:line="360" w:lineRule="auto"/>
         <w:ind w:firstLine="720"/>
         <w:jc w:val="both"/>
@@ -475,30 +714,43 @@
           <w:szCs w:val="24"/>
         </w:rPr>
       </w:pPr>
+    </w:p>
+    <w:p>
+      <w:pPr>
+        <w:spacing w:line="360" w:lineRule="auto"/>
+        <w:ind w:firstLine="720"/>
+        <w:jc w:val="both"/>
+        <w:rPr>
+          <w:rFonts w:ascii="Times New Roman" w:eastAsia="Times New Roman" w:hAnsi="Times New Roman" w:cs="Times New Roman"/>
+          <w:sz w:val="24"/>
+          <w:szCs w:val="24"/>
+        </w:rPr>
+      </w:pPr>
       <w:r>
         <w:rPr>
           <w:rFonts w:ascii="Times New Roman" w:eastAsia="Times New Roman" w:hAnsi="Times New Roman" w:cs="Times New Roman"/>
           <w:sz w:val="24"/>
           <w:szCs w:val="24"/>
         </w:rPr>
-        <w:lastRenderedPageBreak/>
-        <w:t>A fim de configurar a placa Arduíno, primeiramente, foram definidas no código variáveis importantes, que funcionaram para o armazenamento dos valores das portas de controle do semáforo. Consecutivamente a esse passo inicial</w:t>
+        <w:t xml:space="preserve">A fim de configurar a placa Arduíno, primeiramente, foram definidas no código variáveis importantes, que funcionaram para o armazenamento dos valores das portas de controle do semáforo. Consecutivamente a esse passo inicial, a chamada da função de configuração dessas portas foi realizada no momento do Setup. Nesse sentido, o loop principal, o qual controla o arranjo dos semáforos, foi separado em dois ciclos diferentes. Respectivamente, o primeiro se configura como fechado, </w:t>
       </w:r>
+      <w:proofErr w:type="gramStart"/>
       <w:r>
         <w:rPr>
           <w:rFonts w:ascii="Times New Roman" w:eastAsia="Times New Roman" w:hAnsi="Times New Roman" w:cs="Times New Roman"/>
           <w:sz w:val="24"/>
           <w:szCs w:val="24"/>
         </w:rPr>
-        <w:t xml:space="preserve">, a chamada da função de configuração dessas portas foi realizada no momento do Setup. Nesse sentido, o loop principal, o qual controla o arranjo dos semáforos, foi separado em dois ciclos diferentes. Respectivamente, o primeiro se configura como fechado, </w:t>
+        <w:t>enquanto que</w:t>
       </w:r>
+      <w:proofErr w:type="gramEnd"/>
       <w:r>
         <w:rPr>
           <w:rFonts w:ascii="Times New Roman" w:eastAsia="Times New Roman" w:hAnsi="Times New Roman" w:cs="Times New Roman"/>
           <w:sz w:val="24"/>
           <w:szCs w:val="24"/>
         </w:rPr>
-        <w:t xml:space="preserve">enquanto que o outro como aberto. Outrossim, uma vez estabelecida essa separação, foi necessário invertê-los para concluir o ciclo. </w:t>
+        <w:t xml:space="preserve"> o outro como aberto. Outrossim, uma vez estabelecida essa separação, foi necessário invertê-los para concluir o ciclo. </w:t>
       </w:r>
     </w:p>
     <w:p>
@@ -529,23 +781,61 @@
           <w:szCs w:val="24"/>
         </w:rPr>
         <w:tab/>
-        <w:t>Desse modo, com o objetivo de simular a realidade, a equipe se atentou cautelosamente do delay, entre a passagem de uma l</w:t>
+        <w:t xml:space="preserve">Desse modo, com o objetivo de simular a realidade, a equipe se atentou cautelosamente do </w:t>
       </w:r>
+      <w:proofErr w:type="spellStart"/>
       <w:r>
         <w:rPr>
           <w:rFonts w:ascii="Times New Roman" w:eastAsia="Times New Roman" w:hAnsi="Times New Roman" w:cs="Times New Roman"/>
           <w:sz w:val="24"/>
           <w:szCs w:val="24"/>
         </w:rPr>
-        <w:t>uz para a outra, justamente porque foi preciso estipular o tempo necessário para que os carros passassem. Quando o código do circuito ficou completo, foi necessário testá-lo no Tinkercad, com o objetivo de porventura identificar quaisquer tipos de erros. P</w:t>
+        <w:t>delay</w:t>
       </w:r>
+      <w:proofErr w:type="spellEnd"/>
       <w:r>
         <w:rPr>
           <w:rFonts w:ascii="Times New Roman" w:eastAsia="Times New Roman" w:hAnsi="Times New Roman" w:cs="Times New Roman"/>
           <w:sz w:val="24"/>
           <w:szCs w:val="24"/>
         </w:rPr>
-        <w:t xml:space="preserve">or fim, mas não menos importante, uma vez que o código se mostrou eficiente a equipe implementou uma refatoração para a melhora do desempenho do projeto. </w:t>
+        <w:t xml:space="preserve">, entre a passagem de uma luz para a outra, justamente porque foi preciso estipular o tempo necessário para que os carros passassem. Quando o código do circuito ficou completo, foi necessário testá-lo no </w:t>
+      </w:r>
+      <w:proofErr w:type="spellStart"/>
+      <w:r>
+        <w:rPr>
+          <w:rFonts w:ascii="Times New Roman" w:eastAsia="Times New Roman" w:hAnsi="Times New Roman" w:cs="Times New Roman"/>
+          <w:sz w:val="24"/>
+          <w:szCs w:val="24"/>
+        </w:rPr>
+        <w:t>Tinkercad</w:t>
+      </w:r>
+      <w:proofErr w:type="spellEnd"/>
+      <w:r>
+        <w:rPr>
+          <w:rFonts w:ascii="Times New Roman" w:eastAsia="Times New Roman" w:hAnsi="Times New Roman" w:cs="Times New Roman"/>
+          <w:sz w:val="24"/>
+          <w:szCs w:val="24"/>
+        </w:rPr>
+        <w:t xml:space="preserve">, com o objetivo de porventura identificar quaisquer tipos de erros. Por fim, mas não menos importante, uma vez que o código se mostrou eficiente a equipe implementou uma </w:t>
+      </w:r>
+      <w:proofErr w:type="spellStart"/>
+      <w:r>
+        <w:rPr>
+          <w:rFonts w:ascii="Times New Roman" w:eastAsia="Times New Roman" w:hAnsi="Times New Roman" w:cs="Times New Roman"/>
+          <w:sz w:val="24"/>
+          <w:szCs w:val="24"/>
+        </w:rPr>
+        <w:t>refatoração</w:t>
+      </w:r>
+      <w:proofErr w:type="spellEnd"/>
+      <w:r>
+        <w:rPr>
+          <w:rFonts w:ascii="Times New Roman" w:eastAsia="Times New Roman" w:hAnsi="Times New Roman" w:cs="Times New Roman"/>
+          <w:sz w:val="24"/>
+          <w:szCs w:val="24"/>
+        </w:rPr>
+        <w:t xml:space="preserve"> para a melhora do desempenho do projeto. </w:t>
       </w:r>
     </w:p>
     <w:p>
@@ -565,8 +855,6 @@
         <w:jc w:val="both"/>
         <w:rPr>
           <w:rFonts w:ascii="Times New Roman" w:eastAsia="Times New Roman" w:hAnsi="Times New Roman" w:cs="Times New Roman"/>
-          <w:b/>
-          <w:bCs/>
           <w:sz w:val="24"/>
           <w:szCs w:val="24"/>
         </w:rPr>
@@ -582,11 +870,124 @@
       <w:r>
         <w:rPr>
           <w:rFonts w:ascii="Times New Roman" w:eastAsia="Times New Roman" w:hAnsi="Times New Roman" w:cs="Times New Roman"/>
+          <w:sz w:val="24"/>
+          <w:szCs w:val="24"/>
+        </w:rPr>
+        <w:t xml:space="preserve">Pensando em versionamento, a equipe subiu ao centro de repositórios </w:t>
+      </w:r>
+      <w:proofErr w:type="spellStart"/>
+      <w:r>
+        <w:rPr>
+          <w:rFonts w:ascii="Times New Roman" w:eastAsia="Times New Roman" w:hAnsi="Times New Roman" w:cs="Times New Roman"/>
+          <w:sz w:val="24"/>
+          <w:szCs w:val="24"/>
+        </w:rPr>
+        <w:t>Github</w:t>
+      </w:r>
+      <w:proofErr w:type="spellEnd"/>
+      <w:r>
+        <w:rPr>
+          <w:rFonts w:ascii="Times New Roman" w:eastAsia="Times New Roman" w:hAnsi="Times New Roman" w:cs="Times New Roman"/>
+          <w:sz w:val="24"/>
+          <w:szCs w:val="24"/>
+        </w:rPr>
+        <w:t xml:space="preserve"> o projeto</w:t>
+      </w:r>
+      <w:r>
+        <w:rPr>
+          <w:rFonts w:ascii="Times New Roman" w:eastAsia="Times New Roman" w:hAnsi="Times New Roman" w:cs="Times New Roman"/>
+          <w:sz w:val="24"/>
+          <w:szCs w:val="24"/>
+        </w:rPr>
+        <w:t xml:space="preserve"> completo com todos os arquivos utilizados para produção deste mesmo documento. Case exista algum interesse em ver este repositório, um link para </w:t>
+      </w:r>
+      <w:proofErr w:type="gramStart"/>
+      <w:r>
+        <w:rPr>
+          <w:rFonts w:ascii="Times New Roman" w:eastAsia="Times New Roman" w:hAnsi="Times New Roman" w:cs="Times New Roman"/>
+          <w:sz w:val="24"/>
+          <w:szCs w:val="24"/>
+        </w:rPr>
+        <w:t>o mesmo</w:t>
+      </w:r>
+      <w:proofErr w:type="gramEnd"/>
+      <w:r>
+        <w:rPr>
+          <w:rFonts w:ascii="Times New Roman" w:eastAsia="Times New Roman" w:hAnsi="Times New Roman" w:cs="Times New Roman"/>
+          <w:sz w:val="24"/>
+          <w:szCs w:val="24"/>
+        </w:rPr>
+        <w:t xml:space="preserve"> pode ser encontrado logo abaixo:</w:t>
+      </w:r>
+    </w:p>
+    <w:p>
+      <w:pPr>
+        <w:spacing w:line="360" w:lineRule="auto"/>
+        <w:jc w:val="both"/>
+        <w:rPr>
+          <w:rFonts w:ascii="Times New Roman" w:eastAsia="Times New Roman" w:hAnsi="Times New Roman" w:cs="Times New Roman"/>
+          <w:sz w:val="24"/>
+          <w:szCs w:val="24"/>
+        </w:rPr>
+      </w:pPr>
+      <w:r>
+        <w:rPr>
+          <w:rFonts w:ascii="Times New Roman" w:eastAsia="Times New Roman" w:hAnsi="Times New Roman" w:cs="Times New Roman"/>
+          <w:sz w:val="24"/>
+          <w:szCs w:val="24"/>
+        </w:rPr>
+        <w:t xml:space="preserve">Repositório APS - </w:t>
+      </w:r>
+      <w:hyperlink r:id="rId7" w:history="1">
+        <w:r>
+          <w:rPr>
+            <w:rStyle w:val="Hyperlink"/>
+            <w:rFonts w:ascii="Times New Roman" w:eastAsia="Times New Roman" w:hAnsi="Times New Roman" w:cs="Times New Roman"/>
+            <w:sz w:val="24"/>
+            <w:szCs w:val="24"/>
+          </w:rPr>
+          <w:t>https://github.com/fehferreira/apsArqCompSemaforo</w:t>
+        </w:r>
+      </w:hyperlink>
+    </w:p>
+    <w:p>
+      <w:pPr>
+        <w:rPr>
+          <w:rFonts w:ascii="Times New Roman" w:eastAsia="Times New Roman" w:hAnsi="Times New Roman" w:cs="Times New Roman"/>
+          <w:sz w:val="24"/>
+          <w:szCs w:val="24"/>
+        </w:rPr>
+      </w:pPr>
+      <w:r>
+        <w:rPr>
+          <w:rFonts w:ascii="Times New Roman" w:eastAsia="Times New Roman" w:hAnsi="Times New Roman" w:cs="Times New Roman"/>
+          <w:sz w:val="24"/>
+          <w:szCs w:val="24"/>
+        </w:rPr>
+        <w:br w:type="page"/>
+      </w:r>
+    </w:p>
+    <w:p>
+      <w:pPr>
+        <w:spacing w:line="360" w:lineRule="auto"/>
+        <w:jc w:val="both"/>
+        <w:rPr>
+          <w:rFonts w:ascii="Times New Roman" w:eastAsia="Times New Roman" w:hAnsi="Times New Roman" w:cs="Times New Roman"/>
           <w:b/>
           <w:bCs/>
           <w:sz w:val="24"/>
           <w:szCs w:val="24"/>
         </w:rPr>
+      </w:pPr>
+      <w:r>
+        <w:rPr>
+          <w:rFonts w:ascii="Times New Roman" w:eastAsia="Times New Roman" w:hAnsi="Times New Roman" w:cs="Times New Roman"/>
+          <w:b/>
+          <w:bCs/>
+          <w:sz w:val="24"/>
+          <w:szCs w:val="24"/>
+        </w:rPr>
+        <w:lastRenderedPageBreak/>
         <w:t>Diagrama de Bloco do projeto</w:t>
       </w:r>
       <w:r>
@@ -594,21 +995,51 @@
           <w:rFonts w:ascii="Times New Roman" w:eastAsia="Times New Roman" w:hAnsi="Times New Roman" w:cs="Times New Roman"/>
           <w:b/>
           <w:bCs/>
+          <w:sz w:val="24"/>
+          <w:szCs w:val="24"/>
+        </w:rPr>
+        <w:t>:</w:t>
+      </w:r>
+    </w:p>
+    <w:p>
+      <w:pPr>
+        <w:spacing w:line="360" w:lineRule="auto"/>
+        <w:jc w:val="both"/>
+        <w:rPr>
+          <w:rFonts w:ascii="Times New Roman" w:eastAsia="Times New Roman" w:hAnsi="Times New Roman" w:cs="Times New Roman"/>
+          <w:sz w:val="24"/>
+          <w:szCs w:val="24"/>
+        </w:rPr>
+      </w:pPr>
+    </w:p>
+    <w:p>
+      <w:pPr>
+        <w:rPr>
+          <w:rFonts w:ascii="Times New Roman" w:eastAsia="Times New Roman" w:hAnsi="Times New Roman" w:cs="Times New Roman"/>
+          <w:sz w:val="24"/>
+          <w:szCs w:val="24"/>
+        </w:rPr>
+      </w:pPr>
+      <w:r>
+        <w:rPr>
+          <w:rFonts w:ascii="Times New Roman" w:eastAsia="Times New Roman" w:hAnsi="Times New Roman" w:cs="Times New Roman"/>
+          <w:b/>
+          <w:bCs/>
           <w:noProof/>
           <w:sz w:val="24"/>
           <w:szCs w:val="24"/>
           <w:u w:val="single"/>
         </w:rPr>
         <w:drawing>
-          <wp:anchor distT="0" distB="0" distL="114300" distR="114300" simplePos="0" relativeHeight="251658240" behindDoc="0" locked="0" layoutInCell="1" allowOverlap="1" wp14:anchorId="19EE802A" wp14:editId="224E9F0C">
+          <wp:anchor distT="0" distB="0" distL="114300" distR="114300" simplePos="0" relativeHeight="251658240" behindDoc="0" locked="0" layoutInCell="1" allowOverlap="1" wp14:anchorId="19EE802A" wp14:editId="58DE4BFE">
             <wp:simplePos x="0" y="0"/>
             <wp:positionH relativeFrom="margin">
-              <wp:posOffset>2105025</wp:posOffset>
+              <wp:posOffset>1513117</wp:posOffset>
             </wp:positionH>
             <wp:positionV relativeFrom="margin">
-              <wp:posOffset>4476750</wp:posOffset>
+              <wp:posOffset>633883</wp:posOffset>
             </wp:positionV>
-            <wp:extent cx="1407160" cy="4379595"/>
+            <wp:extent cx="2995295" cy="8656955"/>
             <wp:effectExtent l="0" t="0" r="0" b="0"/>
             <wp:wrapSquare wrapText="bothSides"/>
             <wp:docPr id="1" name="Imagem 1" descr="Diagrama&#10;&#10;Descrição gerada automaticamente"/>
@@ -623,7 +1054,7 @@
                     <pic:cNvPicPr/>
                   </pic:nvPicPr>
                   <pic:blipFill>
-                    <a:blip r:embed="rId5" cstate="print">
+                    <a:blip r:embed="rId8" cstate="print">
                       <a:extLst>
                         <a:ext uri="{28A0092B-C50C-407E-A947-70E740481C1C}">
                           <a14:useLocalDpi xmlns:a14="http://schemas.microsoft.com/office/drawing/2010/main" val="0"/>
@@ -637,7 +1068,7 @@
                   <pic:spPr>
                     <a:xfrm>
                       <a:off x="0" y="0"/>
-                      <a:ext cx="1407160" cy="4379595"/>
+                      <a:ext cx="2995295" cy="8656955"/>
                     </a:xfrm>
                     <a:prstGeom prst="rect">
                       <a:avLst/>
@@ -658,36 +1089,6 @@
       <w:r>
         <w:rPr>
           <w:rFonts w:ascii="Times New Roman" w:eastAsia="Times New Roman" w:hAnsi="Times New Roman" w:cs="Times New Roman"/>
-          <w:b/>
-          <w:bCs/>
-          <w:sz w:val="24"/>
-          <w:szCs w:val="24"/>
-        </w:rPr>
-        <w:t>:</w:t>
-      </w:r>
-    </w:p>
-    <w:p>
-      <w:pPr>
-        <w:spacing w:line="360" w:lineRule="auto"/>
-        <w:jc w:val="both"/>
-        <w:rPr>
-          <w:rFonts w:ascii="Times New Roman" w:eastAsia="Times New Roman" w:hAnsi="Times New Roman" w:cs="Times New Roman"/>
-          <w:sz w:val="24"/>
-          <w:szCs w:val="24"/>
-        </w:rPr>
-      </w:pPr>
-    </w:p>
-    <w:p>
-      <w:pPr>
-        <w:rPr>
-          <w:rFonts w:ascii="Times New Roman" w:eastAsia="Times New Roman" w:hAnsi="Times New Roman" w:cs="Times New Roman"/>
-          <w:sz w:val="24"/>
-          <w:szCs w:val="24"/>
-        </w:rPr>
-      </w:pPr>
-      <w:r>
-        <w:rPr>
-          <w:rFonts w:ascii="Times New Roman" w:eastAsia="Times New Roman" w:hAnsi="Times New Roman" w:cs="Times New Roman"/>
           <w:sz w:val="24"/>
           <w:szCs w:val="24"/>
         </w:rPr>
@@ -704,7 +1105,6 @@
           <w:bCs/>
           <w:sz w:val="24"/>
           <w:szCs w:val="24"/>
-          <w:u w:val="single"/>
         </w:rPr>
       </w:pPr>
       <w:r>
@@ -718,6 +1118,17 @@
         <w:lastRenderedPageBreak/>
         <w:t>Código do projeto:</w:t>
       </w:r>
+    </w:p>
+    <w:p>
+      <w:pPr>
+        <w:rPr>
+          <w:rFonts w:ascii="Times New Roman" w:eastAsia="Times New Roman" w:hAnsi="Times New Roman" w:cs="Times New Roman"/>
+          <w:b/>
+          <w:bCs/>
+          <w:sz w:val="24"/>
+          <w:szCs w:val="24"/>
+        </w:rPr>
+      </w:pPr>
       <w:r>
         <w:rPr>
           <w:rFonts w:ascii="Times New Roman" w:eastAsia="Times New Roman" w:hAnsi="Times New Roman" w:cs="Times New Roman"/>
@@ -730,13 +1141,13 @@
         <mc:AlternateContent>
           <mc:Choice Requires="wps">
             <w:drawing>
-              <wp:anchor distT="45720" distB="45720" distL="114300" distR="114300" simplePos="0" relativeHeight="251660288" behindDoc="1" locked="0" layoutInCell="1" allowOverlap="1" wp14:anchorId="48B3D6E7" wp14:editId="34A18981">
+              <wp:anchor distT="45720" distB="45720" distL="114300" distR="114300" simplePos="0" relativeHeight="251660288" behindDoc="1" locked="0" layoutInCell="1" allowOverlap="1" wp14:anchorId="48B3D6E7" wp14:editId="0CA44C92">
                 <wp:simplePos x="0" y="0"/>
                 <wp:positionH relativeFrom="margin">
-                  <wp:align>center</wp:align>
+                  <wp:align>right</wp:align>
                 </wp:positionH>
                 <wp:positionV relativeFrom="margin">
-                  <wp:align>bottom</wp:align>
+                  <wp:posOffset>268174</wp:posOffset>
                 </wp:positionV>
                 <wp:extent cx="5705475" cy="8658225"/>
                 <wp:effectExtent l="0" t="0" r="28575" b="28575"/>
@@ -825,6 +1236,7 @@
                               </w:rPr>
                               <w:t xml:space="preserve"> </w:t>
                             </w:r>
+                            <w:proofErr w:type="gramStart"/>
                             <w:r>
                               <w:rPr>
                                 <w:rFonts w:ascii="Consolas" w:eastAsia="Times New Roman" w:hAnsi="Consolas" w:cs="Times New Roman"/>
@@ -845,6 +1257,7 @@
                               </w:rPr>
                               <w:t>;</w:t>
                             </w:r>
+                            <w:proofErr w:type="gramEnd"/>
                             <w:r>
                               <w:rPr>
                                 <w:rFonts w:ascii="Consolas" w:eastAsia="Times New Roman" w:hAnsi="Consolas" w:cs="Times New Roman"/>
@@ -908,6 +1321,7 @@
                               </w:rPr>
                               <w:t xml:space="preserve"> </w:t>
                             </w:r>
+                            <w:proofErr w:type="gramStart"/>
                             <w:r>
                               <w:rPr>
                                 <w:rFonts w:ascii="Consolas" w:eastAsia="Times New Roman" w:hAnsi="Consolas" w:cs="Times New Roman"/>
@@ -928,6 +1342,7 @@
                               </w:rPr>
                               <w:t>;</w:t>
                             </w:r>
+                            <w:proofErr w:type="gramEnd"/>
                             <w:r>
                               <w:rPr>
                                 <w:rFonts w:ascii="Consolas" w:eastAsia="Times New Roman" w:hAnsi="Consolas" w:cs="Times New Roman"/>
@@ -969,7 +1384,18 @@
                                 <w:szCs w:val="21"/>
                                 <w:lang w:val="en-US"/>
                               </w:rPr>
-                              <w:t xml:space="preserve"> red_1  </w:t>
+                              <w:t xml:space="preserve"> red_</w:t>
+                            </w:r>
+                            <w:proofErr w:type="gramStart"/>
+                            <w:r>
+                              <w:rPr>
+                                <w:rFonts w:ascii="Consolas" w:eastAsia="Times New Roman" w:hAnsi="Consolas" w:cs="Times New Roman"/>
+                                <w:color w:val="EEFFFF"/>
+                                <w:sz w:val="21"/>
+                                <w:szCs w:val="21"/>
+                                <w:lang w:val="en-US"/>
+                              </w:rPr>
+                              <w:t>1  </w:t>
                             </w:r>
                             <w:r>
                               <w:rPr>
@@ -981,6 +1407,7 @@
                               </w:rPr>
                               <w:t>=</w:t>
                             </w:r>
+                            <w:proofErr w:type="gramEnd"/>
                             <w:r>
                               <w:rPr>
                                 <w:rFonts w:ascii="Consolas" w:eastAsia="Times New Roman" w:hAnsi="Consolas" w:cs="Times New Roman"/>
@@ -1074,6 +1501,7 @@
                               </w:rPr>
                               <w:t xml:space="preserve"> </w:t>
                             </w:r>
+                            <w:proofErr w:type="gramStart"/>
                             <w:r>
                               <w:rPr>
                                 <w:rFonts w:ascii="Consolas" w:eastAsia="Times New Roman" w:hAnsi="Consolas" w:cs="Times New Roman"/>
@@ -1094,6 +1522,7 @@
                               </w:rPr>
                               <w:t>;</w:t>
                             </w:r>
+                            <w:proofErr w:type="gramEnd"/>
                             <w:r>
                               <w:rPr>
                                 <w:rFonts w:ascii="Consolas" w:eastAsia="Times New Roman" w:hAnsi="Consolas" w:cs="Times New Roman"/>
@@ -1157,6 +1586,7 @@
                               </w:rPr>
                               <w:t xml:space="preserve"> </w:t>
                             </w:r>
+                            <w:proofErr w:type="gramStart"/>
                             <w:r>
                               <w:rPr>
                                 <w:rFonts w:ascii="Consolas" w:eastAsia="Times New Roman" w:hAnsi="Consolas" w:cs="Times New Roman"/>
@@ -1177,6 +1607,7 @@
                               </w:rPr>
                               <w:t>;</w:t>
                             </w:r>
+                            <w:proofErr w:type="gramEnd"/>
                             <w:r>
                               <w:rPr>
                                 <w:rFonts w:ascii="Consolas" w:eastAsia="Times New Roman" w:hAnsi="Consolas" w:cs="Times New Roman"/>
@@ -1218,7 +1649,18 @@
                                 <w:szCs w:val="21"/>
                                 <w:lang w:val="en-US"/>
                               </w:rPr>
-                              <w:t xml:space="preserve"> red_2  </w:t>
+                              <w:t xml:space="preserve"> red_</w:t>
+                            </w:r>
+                            <w:proofErr w:type="gramStart"/>
+                            <w:r>
+                              <w:rPr>
+                                <w:rFonts w:ascii="Consolas" w:eastAsia="Times New Roman" w:hAnsi="Consolas" w:cs="Times New Roman"/>
+                                <w:color w:val="EEFFFF"/>
+                                <w:sz w:val="21"/>
+                                <w:szCs w:val="21"/>
+                                <w:lang w:val="en-US"/>
+                              </w:rPr>
+                              <w:t>2  </w:t>
                             </w:r>
                             <w:r>
                               <w:rPr>
@@ -1230,6 +1672,7 @@
                               </w:rPr>
                               <w:t>=</w:t>
                             </w:r>
+                            <w:proofErr w:type="gramEnd"/>
                             <w:r>
                               <w:rPr>
                                 <w:rFonts w:ascii="Consolas" w:eastAsia="Times New Roman" w:hAnsi="Consolas" w:cs="Times New Roman"/>
@@ -1326,6 +1769,7 @@
                               </w:rPr>
                               <w:t xml:space="preserve"> </w:t>
                             </w:r>
+                            <w:proofErr w:type="gramStart"/>
                             <w:r>
                               <w:rPr>
                                 <w:rFonts w:ascii="Consolas" w:eastAsia="Times New Roman" w:hAnsi="Consolas" w:cs="Times New Roman"/>
@@ -1344,7 +1788,18 @@
                                 <w:szCs w:val="21"/>
                                 <w:lang w:val="en-US"/>
                               </w:rPr>
-                              <w:t>()</w:t>
+                              <w:t>(</w:t>
+                            </w:r>
+                            <w:proofErr w:type="gramEnd"/>
+                            <w:r>
+                              <w:rPr>
+                                <w:rFonts w:ascii="Consolas" w:eastAsia="Times New Roman" w:hAnsi="Consolas" w:cs="Times New Roman"/>
+                                <w:color w:val="89DDF3"/>
+                                <w:sz w:val="21"/>
+                                <w:szCs w:val="21"/>
+                                <w:lang w:val="en-US"/>
+                              </w:rPr>
+                              <w:t>)</w:t>
                             </w:r>
                             <w:r>
                               <w:rPr>
@@ -1399,7 +1854,59 @@
                                 <w:szCs w:val="21"/>
                                 <w:lang w:val="en-US"/>
                               </w:rPr>
-                              <w:t>  //Configurando semáforo 1</w:t>
+                              <w:t>  //</w:t>
+                            </w:r>
+                            <w:proofErr w:type="spellStart"/>
+                            <w:r>
+                              <w:rPr>
+                                <w:rFonts w:ascii="Consolas" w:eastAsia="Times New Roman" w:hAnsi="Consolas" w:cs="Times New Roman"/>
+                                <w:i/>
+                                <w:iCs/>
+                                <w:color w:val="4F6875"/>
+                                <w:sz w:val="21"/>
+                                <w:szCs w:val="21"/>
+                                <w:lang w:val="en-US"/>
+                              </w:rPr>
+                              <w:t>Configurando</w:t>
+                            </w:r>
+                            <w:proofErr w:type="spellEnd"/>
+                            <w:r>
+                              <w:rPr>
+                                <w:rFonts w:ascii="Consolas" w:eastAsia="Times New Roman" w:hAnsi="Consolas" w:cs="Times New Roman"/>
+                                <w:i/>
+                                <w:iCs/>
+                                <w:color w:val="4F6875"/>
+                                <w:sz w:val="21"/>
+                                <w:szCs w:val="21"/>
+                                <w:lang w:val="en-US"/>
+                              </w:rPr>
+                              <w:t xml:space="preserve"> </w:t>
+                            </w:r>
+                            <w:proofErr w:type="spellStart"/>
+                            <w:r>
+                              <w:rPr>
+                                <w:rFonts w:ascii="Consolas" w:eastAsia="Times New Roman" w:hAnsi="Consolas" w:cs="Times New Roman"/>
+                                <w:i/>
+                                <w:iCs/>
+                                <w:color w:val="4F6875"/>
+                                <w:sz w:val="21"/>
+                                <w:szCs w:val="21"/>
+                                <w:lang w:val="en-US"/>
+                              </w:rPr>
+                              <w:t>semáforo</w:t>
+                            </w:r>
+                            <w:proofErr w:type="spellEnd"/>
+                            <w:r>
+                              <w:rPr>
+                                <w:rFonts w:ascii="Consolas" w:eastAsia="Times New Roman" w:hAnsi="Consolas" w:cs="Times New Roman"/>
+                                <w:i/>
+                                <w:iCs/>
+                                <w:color w:val="4F6875"/>
+                                <w:sz w:val="21"/>
+                                <w:szCs w:val="21"/>
+                                <w:lang w:val="en-US"/>
+                              </w:rPr>
+                              <w:t xml:space="preserve"> 1</w:t>
                             </w:r>
                           </w:p>
                           <w:p>
@@ -1424,6 +1931,8 @@
                               </w:rPr>
                               <w:t xml:space="preserve">  </w:t>
                             </w:r>
+                            <w:proofErr w:type="spellStart"/>
+                            <w:proofErr w:type="gramStart"/>
                             <w:r>
                               <w:rPr>
                                 <w:rFonts w:ascii="Consolas" w:eastAsia="Times New Roman" w:hAnsi="Consolas" w:cs="Times New Roman"/>
@@ -1434,6 +1943,7 @@
                               </w:rPr>
                               <w:t>pinMode</w:t>
                             </w:r>
+                            <w:proofErr w:type="spellEnd"/>
                             <w:r>
                               <w:rPr>
                                 <w:rFonts w:ascii="Consolas" w:eastAsia="Times New Roman" w:hAnsi="Consolas" w:cs="Times New Roman"/>
@@ -1444,6 +1954,7 @@
                               </w:rPr>
                               <w:t>(</w:t>
                             </w:r>
+                            <w:proofErr w:type="gramEnd"/>
                             <w:r>
                               <w:rPr>
                                 <w:rFonts w:ascii="Consolas" w:eastAsia="Times New Roman" w:hAnsi="Consolas" w:cs="Times New Roman"/>
@@ -1519,6 +2030,8 @@
                               </w:rPr>
                               <w:t xml:space="preserve">  </w:t>
                             </w:r>
+                            <w:proofErr w:type="spellStart"/>
+                            <w:proofErr w:type="gramStart"/>
                             <w:r>
                               <w:rPr>
                                 <w:rFonts w:ascii="Consolas" w:eastAsia="Times New Roman" w:hAnsi="Consolas" w:cs="Times New Roman"/>
@@ -1529,6 +2042,7 @@
                               </w:rPr>
                               <w:t>pinMode</w:t>
                             </w:r>
+                            <w:proofErr w:type="spellEnd"/>
                             <w:r>
                               <w:rPr>
                                 <w:rFonts w:ascii="Consolas" w:eastAsia="Times New Roman" w:hAnsi="Consolas" w:cs="Times New Roman"/>
@@ -1539,6 +2053,7 @@
                               </w:rPr>
                               <w:t>(</w:t>
                             </w:r>
+                            <w:proofErr w:type="gramEnd"/>
                             <w:r>
                               <w:rPr>
                                 <w:rFonts w:ascii="Consolas" w:eastAsia="Times New Roman" w:hAnsi="Consolas" w:cs="Times New Roman"/>
@@ -1589,7 +2104,33 @@
                                 <w:szCs w:val="21"/>
                                 <w:lang w:val="en-US"/>
                               </w:rPr>
-                              <w:t xml:space="preserve"> //Led Amarelo 1</w:t>
+                              <w:t xml:space="preserve"> //Led </w:t>
+                            </w:r>
+                            <w:proofErr w:type="spellStart"/>
+                            <w:r>
+                              <w:rPr>
+                                <w:rFonts w:ascii="Consolas" w:eastAsia="Times New Roman" w:hAnsi="Consolas" w:cs="Times New Roman"/>
+                                <w:i/>
+                                <w:iCs/>
+                                <w:color w:val="4F6875"/>
+                                <w:sz w:val="21"/>
+                                <w:szCs w:val="21"/>
+                                <w:lang w:val="en-US"/>
+                              </w:rPr>
+                              <w:t>Amarelo</w:t>
+                            </w:r>
+                            <w:proofErr w:type="spellEnd"/>
+                            <w:r>
+                              <w:rPr>
+                                <w:rFonts w:ascii="Consolas" w:eastAsia="Times New Roman" w:hAnsi="Consolas" w:cs="Times New Roman"/>
+                                <w:i/>
+                                <w:iCs/>
+                                <w:color w:val="4F6875"/>
+                                <w:sz w:val="21"/>
+                                <w:szCs w:val="21"/>
+                                <w:lang w:val="en-US"/>
+                              </w:rPr>
+                              <w:t xml:space="preserve"> 1</w:t>
                             </w:r>
                           </w:p>
                           <w:p>
@@ -1614,6 +2155,8 @@
                               </w:rPr>
                               <w:t xml:space="preserve">  </w:t>
                             </w:r>
+                            <w:proofErr w:type="spellStart"/>
+                            <w:proofErr w:type="gramStart"/>
                             <w:r>
                               <w:rPr>
                                 <w:rFonts w:ascii="Consolas" w:eastAsia="Times New Roman" w:hAnsi="Consolas" w:cs="Times New Roman"/>
@@ -1624,6 +2167,7 @@
                               </w:rPr>
                               <w:t>pinMode</w:t>
                             </w:r>
+                            <w:proofErr w:type="spellEnd"/>
                             <w:r>
                               <w:rPr>
                                 <w:rFonts w:ascii="Consolas" w:eastAsia="Times New Roman" w:hAnsi="Consolas" w:cs="Times New Roman"/>
@@ -1634,6 +2178,7 @@
                               </w:rPr>
                               <w:t>(</w:t>
                             </w:r>
+                            <w:proofErr w:type="gramEnd"/>
                             <w:r>
                               <w:rPr>
                                 <w:rFonts w:ascii="Consolas" w:eastAsia="Times New Roman" w:hAnsi="Consolas" w:cs="Times New Roman"/>
@@ -1745,7 +2290,59 @@
                                 <w:szCs w:val="21"/>
                                 <w:lang w:val="en-US"/>
                               </w:rPr>
-                              <w:t>  //Configurando semáforo 2</w:t>
+                              <w:t>  //</w:t>
+                            </w:r>
+                            <w:proofErr w:type="spellStart"/>
+                            <w:r>
+                              <w:rPr>
+                                <w:rFonts w:ascii="Consolas" w:eastAsia="Times New Roman" w:hAnsi="Consolas" w:cs="Times New Roman"/>
+                                <w:i/>
+                                <w:iCs/>
+                                <w:color w:val="4F6875"/>
+                                <w:sz w:val="21"/>
+                                <w:szCs w:val="21"/>
+                                <w:lang w:val="en-US"/>
+                              </w:rPr>
+                              <w:t>Configurando</w:t>
+                            </w:r>
+                            <w:proofErr w:type="spellEnd"/>
+                            <w:r>
+                              <w:rPr>
+                                <w:rFonts w:ascii="Consolas" w:eastAsia="Times New Roman" w:hAnsi="Consolas" w:cs="Times New Roman"/>
+                                <w:i/>
+                                <w:iCs/>
+                                <w:color w:val="4F6875"/>
+                                <w:sz w:val="21"/>
+                                <w:szCs w:val="21"/>
+                                <w:lang w:val="en-US"/>
+                              </w:rPr>
+                              <w:t xml:space="preserve"> </w:t>
+                            </w:r>
+                            <w:proofErr w:type="spellStart"/>
+                            <w:r>
+                              <w:rPr>
+                                <w:rFonts w:ascii="Consolas" w:eastAsia="Times New Roman" w:hAnsi="Consolas" w:cs="Times New Roman"/>
+                                <w:i/>
+                                <w:iCs/>
+                                <w:color w:val="4F6875"/>
+                                <w:sz w:val="21"/>
+                                <w:szCs w:val="21"/>
+                                <w:lang w:val="en-US"/>
+                              </w:rPr>
+                              <w:t>semáforo</w:t>
+                            </w:r>
+                            <w:proofErr w:type="spellEnd"/>
+                            <w:r>
+                              <w:rPr>
+                                <w:rFonts w:ascii="Consolas" w:eastAsia="Times New Roman" w:hAnsi="Consolas" w:cs="Times New Roman"/>
+                                <w:i/>
+                                <w:iCs/>
+                                <w:color w:val="4F6875"/>
+                                <w:sz w:val="21"/>
+                                <w:szCs w:val="21"/>
+                                <w:lang w:val="en-US"/>
+                              </w:rPr>
+                              <w:t xml:space="preserve"> 2</w:t>
                             </w:r>
                           </w:p>
                           <w:p>
@@ -1770,6 +2367,8 @@
                               </w:rPr>
                               <w:t xml:space="preserve">  </w:t>
                             </w:r>
+                            <w:proofErr w:type="spellStart"/>
+                            <w:proofErr w:type="gramStart"/>
                             <w:r>
                               <w:rPr>
                                 <w:rFonts w:ascii="Consolas" w:eastAsia="Times New Roman" w:hAnsi="Consolas" w:cs="Times New Roman"/>
@@ -1780,6 +2379,7 @@
                               </w:rPr>
                               <w:t>pinMode</w:t>
                             </w:r>
+                            <w:proofErr w:type="spellEnd"/>
                             <w:r>
                               <w:rPr>
                                 <w:rFonts w:ascii="Consolas" w:eastAsia="Times New Roman" w:hAnsi="Consolas" w:cs="Times New Roman"/>
@@ -1790,6 +2390,7 @@
                               </w:rPr>
                               <w:t>(</w:t>
                             </w:r>
+                            <w:proofErr w:type="gramEnd"/>
                             <w:r>
                               <w:rPr>
                                 <w:rFonts w:ascii="Consolas" w:eastAsia="Times New Roman" w:hAnsi="Consolas" w:cs="Times New Roman"/>
@@ -1865,6 +2466,8 @@
                               </w:rPr>
                               <w:t xml:space="preserve">  </w:t>
                             </w:r>
+                            <w:proofErr w:type="spellStart"/>
+                            <w:proofErr w:type="gramStart"/>
                             <w:r>
                               <w:rPr>
                                 <w:rFonts w:ascii="Consolas" w:eastAsia="Times New Roman" w:hAnsi="Consolas" w:cs="Times New Roman"/>
@@ -1875,6 +2478,7 @@
                               </w:rPr>
                               <w:t>pinMode</w:t>
                             </w:r>
+                            <w:proofErr w:type="spellEnd"/>
                             <w:r>
                               <w:rPr>
                                 <w:rFonts w:ascii="Consolas" w:eastAsia="Times New Roman" w:hAnsi="Consolas" w:cs="Times New Roman"/>
@@ -1885,6 +2489,7 @@
                               </w:rPr>
                               <w:t>(</w:t>
                             </w:r>
+                            <w:proofErr w:type="gramEnd"/>
                             <w:r>
                               <w:rPr>
                                 <w:rFonts w:ascii="Consolas" w:eastAsia="Times New Roman" w:hAnsi="Consolas" w:cs="Times New Roman"/>
@@ -1935,7 +2540,33 @@
                                 <w:szCs w:val="21"/>
                                 <w:lang w:val="en-US"/>
                               </w:rPr>
-                              <w:t xml:space="preserve"> //Led Amarelo 2  </w:t>
+                              <w:t xml:space="preserve"> //Led </w:t>
+                            </w:r>
+                            <w:proofErr w:type="spellStart"/>
+                            <w:r>
+                              <w:rPr>
+                                <w:rFonts w:ascii="Consolas" w:eastAsia="Times New Roman" w:hAnsi="Consolas" w:cs="Times New Roman"/>
+                                <w:i/>
+                                <w:iCs/>
+                                <w:color w:val="4F6875"/>
+                                <w:sz w:val="21"/>
+                                <w:szCs w:val="21"/>
+                                <w:lang w:val="en-US"/>
+                              </w:rPr>
+                              <w:t>Amarelo</w:t>
+                            </w:r>
+                            <w:proofErr w:type="spellEnd"/>
+                            <w:r>
+                              <w:rPr>
+                                <w:rFonts w:ascii="Consolas" w:eastAsia="Times New Roman" w:hAnsi="Consolas" w:cs="Times New Roman"/>
+                                <w:i/>
+                                <w:iCs/>
+                                <w:color w:val="4F6875"/>
+                                <w:sz w:val="21"/>
+                                <w:szCs w:val="21"/>
+                                <w:lang w:val="en-US"/>
+                              </w:rPr>
+                              <w:t xml:space="preserve"> 2  </w:t>
                             </w:r>
                           </w:p>
                           <w:p>
@@ -1960,6 +2591,8 @@
                               </w:rPr>
                               <w:t xml:space="preserve">  </w:t>
                             </w:r>
+                            <w:proofErr w:type="spellStart"/>
+                            <w:proofErr w:type="gramStart"/>
                             <w:r>
                               <w:rPr>
                                 <w:rFonts w:ascii="Consolas" w:eastAsia="Times New Roman" w:hAnsi="Consolas" w:cs="Times New Roman"/>
@@ -1970,6 +2603,7 @@
                               </w:rPr>
                               <w:t>pinMode</w:t>
                             </w:r>
+                            <w:proofErr w:type="spellEnd"/>
                             <w:r>
                               <w:rPr>
                                 <w:rFonts w:ascii="Consolas" w:eastAsia="Times New Roman" w:hAnsi="Consolas" w:cs="Times New Roman"/>
@@ -1980,6 +2614,7 @@
                               </w:rPr>
                               <w:t>(</w:t>
                             </w:r>
+                            <w:proofErr w:type="gramEnd"/>
                             <w:r>
                               <w:rPr>
                                 <w:rFonts w:ascii="Consolas" w:eastAsia="Times New Roman" w:hAnsi="Consolas" w:cs="Times New Roman"/>
@@ -2111,6 +2746,7 @@
                               </w:rPr>
                               <w:t xml:space="preserve"> </w:t>
                             </w:r>
+                            <w:proofErr w:type="gramStart"/>
                             <w:r>
                               <w:rPr>
                                 <w:rFonts w:ascii="Consolas" w:eastAsia="Times New Roman" w:hAnsi="Consolas" w:cs="Times New Roman"/>
@@ -2129,7 +2765,18 @@
                                 <w:szCs w:val="21"/>
                                 <w:lang w:val="en-US"/>
                               </w:rPr>
-                              <w:t>()</w:t>
+                              <w:t>(</w:t>
+                            </w:r>
+                            <w:proofErr w:type="gramEnd"/>
+                            <w:r>
+                              <w:rPr>
+                                <w:rFonts w:ascii="Consolas" w:eastAsia="Times New Roman" w:hAnsi="Consolas" w:cs="Times New Roman"/>
+                                <w:color w:val="89DDF3"/>
+                                <w:sz w:val="21"/>
+                                <w:szCs w:val="21"/>
+                                <w:lang w:val="en-US"/>
+                              </w:rPr>
+                              <w:t>)</w:t>
                             </w:r>
                             <w:r>
                               <w:rPr>
@@ -2184,7 +2831,33 @@
                                 <w:szCs w:val="21"/>
                                 <w:lang w:val="en-US"/>
                               </w:rPr>
-                              <w:t>  //Ciclo 1</w:t>
+                              <w:t>  //</w:t>
+                            </w:r>
+                            <w:proofErr w:type="spellStart"/>
+                            <w:r>
+                              <w:rPr>
+                                <w:rFonts w:ascii="Consolas" w:eastAsia="Times New Roman" w:hAnsi="Consolas" w:cs="Times New Roman"/>
+                                <w:i/>
+                                <w:iCs/>
+                                <w:color w:val="4F6875"/>
+                                <w:sz w:val="21"/>
+                                <w:szCs w:val="21"/>
+                                <w:lang w:val="en-US"/>
+                              </w:rPr>
+                              <w:t>Ciclo</w:t>
+                            </w:r>
+                            <w:proofErr w:type="spellEnd"/>
+                            <w:r>
+                              <w:rPr>
+                                <w:rFonts w:ascii="Consolas" w:eastAsia="Times New Roman" w:hAnsi="Consolas" w:cs="Times New Roman"/>
+                                <w:i/>
+                                <w:iCs/>
+                                <w:color w:val="4F6875"/>
+                                <w:sz w:val="21"/>
+                                <w:szCs w:val="21"/>
+                                <w:lang w:val="en-US"/>
+                              </w:rPr>
+                              <w:t xml:space="preserve"> 1</w:t>
                             </w:r>
                           </w:p>
                           <w:p>
@@ -2234,6 +2907,8 @@
                               </w:rPr>
                               <w:t xml:space="preserve">  </w:t>
                             </w:r>
+                            <w:proofErr w:type="spellStart"/>
+                            <w:proofErr w:type="gramStart"/>
                             <w:r>
                               <w:rPr>
                                 <w:rFonts w:ascii="Consolas" w:eastAsia="Times New Roman" w:hAnsi="Consolas" w:cs="Times New Roman"/>
@@ -2244,6 +2919,7 @@
                               </w:rPr>
                               <w:t>cicloSemaforo</w:t>
                             </w:r>
+                            <w:proofErr w:type="spellEnd"/>
                             <w:r>
                               <w:rPr>
                                 <w:rFonts w:ascii="Consolas" w:eastAsia="Times New Roman" w:hAnsi="Consolas" w:cs="Times New Roman"/>
@@ -2254,6 +2930,7 @@
                               </w:rPr>
                               <w:t>(</w:t>
                             </w:r>
+                            <w:proofErr w:type="gramEnd"/>
                             <w:r>
                               <w:rPr>
                                 <w:rFonts w:ascii="Consolas" w:eastAsia="Times New Roman" w:hAnsi="Consolas" w:cs="Times New Roman"/>
@@ -2350,7 +3027,33 @@
                                 <w:szCs w:val="21"/>
                                 <w:lang w:val="en-US"/>
                               </w:rPr>
-                              <w:t>  //Ciclo 2</w:t>
+                              <w:t>  //</w:t>
+                            </w:r>
+                            <w:proofErr w:type="spellStart"/>
+                            <w:r>
+                              <w:rPr>
+                                <w:rFonts w:ascii="Consolas" w:eastAsia="Times New Roman" w:hAnsi="Consolas" w:cs="Times New Roman"/>
+                                <w:i/>
+                                <w:iCs/>
+                                <w:color w:val="4F6875"/>
+                                <w:sz w:val="21"/>
+                                <w:szCs w:val="21"/>
+                                <w:lang w:val="en-US"/>
+                              </w:rPr>
+                              <w:t>Ciclo</w:t>
+                            </w:r>
+                            <w:proofErr w:type="spellEnd"/>
+                            <w:r>
+                              <w:rPr>
+                                <w:rFonts w:ascii="Consolas" w:eastAsia="Times New Roman" w:hAnsi="Consolas" w:cs="Times New Roman"/>
+                                <w:i/>
+                                <w:iCs/>
+                                <w:color w:val="4F6875"/>
+                                <w:sz w:val="21"/>
+                                <w:szCs w:val="21"/>
+                                <w:lang w:val="en-US"/>
+                              </w:rPr>
+                              <w:t xml:space="preserve"> 2</w:t>
                             </w:r>
                           </w:p>
                           <w:p>
@@ -2400,6 +3103,8 @@
                               </w:rPr>
                               <w:t xml:space="preserve">  </w:t>
                             </w:r>
+                            <w:proofErr w:type="spellStart"/>
+                            <w:proofErr w:type="gramStart"/>
                             <w:r>
                               <w:rPr>
                                 <w:rFonts w:ascii="Consolas" w:eastAsia="Times New Roman" w:hAnsi="Consolas" w:cs="Times New Roman"/>
@@ -2410,6 +3115,7 @@
                               </w:rPr>
                               <w:t>cicloSemaforo</w:t>
                             </w:r>
+                            <w:proofErr w:type="spellEnd"/>
                             <w:r>
                               <w:rPr>
                                 <w:rFonts w:ascii="Consolas" w:eastAsia="Times New Roman" w:hAnsi="Consolas" w:cs="Times New Roman"/>
@@ -2420,6 +3126,7 @@
                               </w:rPr>
                               <w:t>(</w:t>
                             </w:r>
+                            <w:proofErr w:type="gramEnd"/>
                             <w:r>
                               <w:rPr>
                                 <w:rFonts w:ascii="Consolas" w:eastAsia="Times New Roman" w:hAnsi="Consolas" w:cs="Times New Roman"/>
@@ -2549,6 +3256,8 @@
                               </w:rPr>
                               <w:t xml:space="preserve"> </w:t>
                             </w:r>
+                            <w:proofErr w:type="spellStart"/>
+                            <w:proofErr w:type="gramStart"/>
                             <w:r>
                               <w:rPr>
                                 <w:rFonts w:ascii="Consolas" w:eastAsia="Times New Roman" w:hAnsi="Consolas" w:cs="Times New Roman"/>
@@ -2559,6 +3268,7 @@
                               </w:rPr>
                               <w:t>cicloSemaforo</w:t>
                             </w:r>
+                            <w:proofErr w:type="spellEnd"/>
                             <w:r>
                               <w:rPr>
                                 <w:rFonts w:ascii="Consolas" w:eastAsia="Times New Roman" w:hAnsi="Consolas" w:cs="Times New Roman"/>
@@ -2569,6 +3279,7 @@
                               </w:rPr>
                               <w:t>(</w:t>
                             </w:r>
+                            <w:proofErr w:type="gramEnd"/>
                             <w:r>
                               <w:rPr>
                                 <w:rFonts w:ascii="Consolas" w:eastAsia="Times New Roman" w:hAnsi="Consolas" w:cs="Times New Roman"/>
@@ -2702,6 +3413,7 @@
                               </w:rPr>
                               <w:t xml:space="preserve">  </w:t>
                             </w:r>
+                            <w:proofErr w:type="spellStart"/>
                             <w:r>
                               <w:rPr>
                                 <w:rFonts w:ascii="Consolas" w:eastAsia="Times New Roman" w:hAnsi="Consolas" w:cs="Times New Roman"/>
@@ -2712,6 +3424,7 @@
                               </w:rPr>
                               <w:t>digitalWrite</w:t>
                             </w:r>
+                            <w:proofErr w:type="spellEnd"/>
                             <w:r>
                               <w:rPr>
                                 <w:rFonts w:ascii="Consolas" w:eastAsia="Times New Roman" w:hAnsi="Consolas" w:cs="Times New Roman"/>
@@ -2722,6 +3435,8 @@
                               </w:rPr>
                               <w:t>(</w:t>
                             </w:r>
+                            <w:proofErr w:type="spellStart"/>
+                            <w:proofErr w:type="gramStart"/>
                             <w:r>
                               <w:rPr>
                                 <w:rFonts w:ascii="Consolas" w:eastAsia="Times New Roman" w:hAnsi="Consolas" w:cs="Times New Roman"/>
@@ -2752,6 +3467,8 @@
                               </w:rPr>
                               <w:t>HIGH</w:t>
                             </w:r>
+                            <w:proofErr w:type="spellEnd"/>
+                            <w:proofErr w:type="gramEnd"/>
                             <w:r>
                               <w:rPr>
                                 <w:rFonts w:ascii="Consolas" w:eastAsia="Times New Roman" w:hAnsi="Consolas" w:cs="Times New Roman"/>
@@ -2772,7 +3489,33 @@
                                 <w:szCs w:val="21"/>
                                 <w:lang w:val="en-US"/>
                               </w:rPr>
-                              <w:t xml:space="preserve"> //Led Vermelho 1 aceso </w:t>
+                              <w:t xml:space="preserve"> //Led Vermelho 1 </w:t>
+                            </w:r>
+                            <w:proofErr w:type="spellStart"/>
+                            <w:r>
+                              <w:rPr>
+                                <w:rFonts w:ascii="Consolas" w:eastAsia="Times New Roman" w:hAnsi="Consolas" w:cs="Times New Roman"/>
+                                <w:i/>
+                                <w:iCs/>
+                                <w:color w:val="4F6875"/>
+                                <w:sz w:val="21"/>
+                                <w:szCs w:val="21"/>
+                                <w:lang w:val="en-US"/>
+                              </w:rPr>
+                              <w:t>aceso</w:t>
+                            </w:r>
+                            <w:proofErr w:type="spellEnd"/>
+                            <w:r>
+                              <w:rPr>
+                                <w:rFonts w:ascii="Consolas" w:eastAsia="Times New Roman" w:hAnsi="Consolas" w:cs="Times New Roman"/>
+                                <w:i/>
+                                <w:iCs/>
+                                <w:color w:val="4F6875"/>
+                                <w:sz w:val="21"/>
+                                <w:szCs w:val="21"/>
+                                <w:lang w:val="en-US"/>
+                              </w:rPr>
+                              <w:t xml:space="preserve"> </w:t>
                             </w:r>
                           </w:p>
                           <w:p>
@@ -2797,6 +3540,7 @@
                               </w:rPr>
                               <w:t xml:space="preserve">  </w:t>
                             </w:r>
+                            <w:proofErr w:type="spellStart"/>
                             <w:r>
                               <w:rPr>
                                 <w:rFonts w:ascii="Consolas" w:eastAsia="Times New Roman" w:hAnsi="Consolas" w:cs="Times New Roman"/>
@@ -2807,6 +3551,7 @@
                               </w:rPr>
                               <w:t>digitalWrite</w:t>
                             </w:r>
+                            <w:proofErr w:type="spellEnd"/>
                             <w:r>
                               <w:rPr>
                                 <w:rFonts w:ascii="Consolas" w:eastAsia="Times New Roman" w:hAnsi="Consolas" w:cs="Times New Roman"/>
@@ -2817,6 +3562,8 @@
                               </w:rPr>
                               <w:t>(</w:t>
                             </w:r>
+                            <w:proofErr w:type="spellStart"/>
+                            <w:proofErr w:type="gramStart"/>
                             <w:r>
                               <w:rPr>
                                 <w:rFonts w:ascii="Consolas" w:eastAsia="Times New Roman" w:hAnsi="Consolas" w:cs="Times New Roman"/>
@@ -2847,6 +3594,8 @@
                               </w:rPr>
                               <w:t>HIGH</w:t>
                             </w:r>
+                            <w:proofErr w:type="spellEnd"/>
+                            <w:proofErr w:type="gramEnd"/>
                             <w:r>
                               <w:rPr>
                                 <w:rFonts w:ascii="Consolas" w:eastAsia="Times New Roman" w:hAnsi="Consolas" w:cs="Times New Roman"/>
@@ -2867,7 +3616,33 @@
                                 <w:szCs w:val="21"/>
                                 <w:lang w:val="en-US"/>
                               </w:rPr>
-                              <w:t xml:space="preserve"> //Led Verde 2 aceso </w:t>
+                              <w:t xml:space="preserve"> //Led Verde 2 </w:t>
+                            </w:r>
+                            <w:proofErr w:type="spellStart"/>
+                            <w:r>
+                              <w:rPr>
+                                <w:rFonts w:ascii="Consolas" w:eastAsia="Times New Roman" w:hAnsi="Consolas" w:cs="Times New Roman"/>
+                                <w:i/>
+                                <w:iCs/>
+                                <w:color w:val="4F6875"/>
+                                <w:sz w:val="21"/>
+                                <w:szCs w:val="21"/>
+                                <w:lang w:val="en-US"/>
+                              </w:rPr>
+                              <w:t>aceso</w:t>
+                            </w:r>
+                            <w:proofErr w:type="spellEnd"/>
+                            <w:r>
+                              <w:rPr>
+                                <w:rFonts w:ascii="Consolas" w:eastAsia="Times New Roman" w:hAnsi="Consolas" w:cs="Times New Roman"/>
+                                <w:i/>
+                                <w:iCs/>
+                                <w:color w:val="4F6875"/>
+                                <w:sz w:val="21"/>
+                                <w:szCs w:val="21"/>
+                                <w:lang w:val="en-US"/>
+                              </w:rPr>
+                              <w:t xml:space="preserve"> </w:t>
                             </w:r>
                           </w:p>
                           <w:p>
@@ -2905,6 +3680,7 @@
                               </w:rPr>
                               <w:t xml:space="preserve">  </w:t>
                             </w:r>
+                            <w:proofErr w:type="gramStart"/>
                             <w:r>
                               <w:rPr>
                                 <w:rFonts w:ascii="Consolas" w:eastAsia="Times New Roman" w:hAnsi="Consolas" w:cs="Times New Roman"/>
@@ -2925,6 +3701,7 @@
                               </w:rPr>
                               <w:t>(</w:t>
                             </w:r>
+                            <w:proofErr w:type="gramEnd"/>
                             <w:r>
                               <w:rPr>
                                 <w:rFonts w:ascii="Consolas" w:eastAsia="Times New Roman" w:hAnsi="Consolas" w:cs="Times New Roman"/>
@@ -2993,6 +3770,7 @@
                               </w:rPr>
                               <w:t xml:space="preserve">  </w:t>
                             </w:r>
+                            <w:proofErr w:type="spellStart"/>
                             <w:r>
                               <w:rPr>
                                 <w:rFonts w:ascii="Consolas" w:eastAsia="Times New Roman" w:hAnsi="Consolas" w:cs="Times New Roman"/>
@@ -3003,6 +3781,7 @@
                               </w:rPr>
                               <w:t>digitalWrite</w:t>
                             </w:r>
+                            <w:proofErr w:type="spellEnd"/>
                             <w:r>
                               <w:rPr>
                                 <w:rFonts w:ascii="Consolas" w:eastAsia="Times New Roman" w:hAnsi="Consolas" w:cs="Times New Roman"/>
@@ -3013,6 +3792,8 @@
                               </w:rPr>
                               <w:t>(</w:t>
                             </w:r>
+                            <w:proofErr w:type="spellStart"/>
+                            <w:proofErr w:type="gramStart"/>
                             <w:r>
                               <w:rPr>
                                 <w:rFonts w:ascii="Consolas" w:eastAsia="Times New Roman" w:hAnsi="Consolas" w:cs="Times New Roman"/>
@@ -3043,6 +3824,8 @@
                               </w:rPr>
                               <w:t>LOW</w:t>
                             </w:r>
+                            <w:proofErr w:type="spellEnd"/>
+                            <w:proofErr w:type="gramEnd"/>
                             <w:r>
                               <w:rPr>
                                 <w:rFonts w:ascii="Consolas" w:eastAsia="Times New Roman" w:hAnsi="Consolas" w:cs="Times New Roman"/>
@@ -3063,7 +3846,33 @@
                                 <w:szCs w:val="21"/>
                                 <w:lang w:val="en-US"/>
                               </w:rPr>
-                              <w:t xml:space="preserve"> //Led Verde 2 apagado  </w:t>
+                              <w:t xml:space="preserve"> //Led Verde 2 </w:t>
+                            </w:r>
+                            <w:proofErr w:type="spellStart"/>
+                            <w:r>
+                              <w:rPr>
+                                <w:rFonts w:ascii="Consolas" w:eastAsia="Times New Roman" w:hAnsi="Consolas" w:cs="Times New Roman"/>
+                                <w:i/>
+                                <w:iCs/>
+                                <w:color w:val="4F6875"/>
+                                <w:sz w:val="21"/>
+                                <w:szCs w:val="21"/>
+                                <w:lang w:val="en-US"/>
+                              </w:rPr>
+                              <w:t>apagado</w:t>
+                            </w:r>
+                            <w:proofErr w:type="spellEnd"/>
+                            <w:r>
+                              <w:rPr>
+                                <w:rFonts w:ascii="Consolas" w:eastAsia="Times New Roman" w:hAnsi="Consolas" w:cs="Times New Roman"/>
+                                <w:i/>
+                                <w:iCs/>
+                                <w:color w:val="4F6875"/>
+                                <w:sz w:val="21"/>
+                                <w:szCs w:val="21"/>
+                                <w:lang w:val="en-US"/>
+                              </w:rPr>
+                              <w:t xml:space="preserve">  </w:t>
                             </w:r>
                           </w:p>
                           <w:p>
@@ -3088,6 +3897,7 @@
                               </w:rPr>
                               <w:t xml:space="preserve">  </w:t>
                             </w:r>
+                            <w:proofErr w:type="spellStart"/>
                             <w:r>
                               <w:rPr>
                                 <w:rFonts w:ascii="Consolas" w:eastAsia="Times New Roman" w:hAnsi="Consolas" w:cs="Times New Roman"/>
@@ -3098,6 +3908,7 @@
                               </w:rPr>
                               <w:t>digitalWrite</w:t>
                             </w:r>
+                            <w:proofErr w:type="spellEnd"/>
                             <w:r>
                               <w:rPr>
                                 <w:rFonts w:ascii="Consolas" w:eastAsia="Times New Roman" w:hAnsi="Consolas" w:cs="Times New Roman"/>
@@ -3108,6 +3919,8 @@
                               </w:rPr>
                               <w:t>(</w:t>
                             </w:r>
+                            <w:proofErr w:type="spellStart"/>
+                            <w:proofErr w:type="gramStart"/>
                             <w:r>
                               <w:rPr>
                                 <w:rFonts w:ascii="Consolas" w:eastAsia="Times New Roman" w:hAnsi="Consolas" w:cs="Times New Roman"/>
@@ -3138,6 +3951,8 @@
                               </w:rPr>
                               <w:t>HIGH</w:t>
                             </w:r>
+                            <w:proofErr w:type="spellEnd"/>
+                            <w:proofErr w:type="gramEnd"/>
                             <w:r>
                               <w:rPr>
                                 <w:rFonts w:ascii="Consolas" w:eastAsia="Times New Roman" w:hAnsi="Consolas" w:cs="Times New Roman"/>
@@ -3158,7 +3973,59 @@
                                 <w:szCs w:val="21"/>
                                 <w:lang w:val="en-US"/>
                               </w:rPr>
-                              <w:t xml:space="preserve"> //Led Amarelo 2 aceso  </w:t>
+                              <w:t xml:space="preserve"> //Led </w:t>
+                            </w:r>
+                            <w:proofErr w:type="spellStart"/>
+                            <w:r>
+                              <w:rPr>
+                                <w:rFonts w:ascii="Consolas" w:eastAsia="Times New Roman" w:hAnsi="Consolas" w:cs="Times New Roman"/>
+                                <w:i/>
+                                <w:iCs/>
+                                <w:color w:val="4F6875"/>
+                                <w:sz w:val="21"/>
+                                <w:szCs w:val="21"/>
+                                <w:lang w:val="en-US"/>
+                              </w:rPr>
+                              <w:t>Amarelo</w:t>
+                            </w:r>
+                            <w:proofErr w:type="spellEnd"/>
+                            <w:r>
+                              <w:rPr>
+                                <w:rFonts w:ascii="Consolas" w:eastAsia="Times New Roman" w:hAnsi="Consolas" w:cs="Times New Roman"/>
+                                <w:i/>
+                                <w:iCs/>
+                                <w:color w:val="4F6875"/>
+                                <w:sz w:val="21"/>
+                                <w:szCs w:val="21"/>
+                                <w:lang w:val="en-US"/>
+                              </w:rPr>
+                              <w:t xml:space="preserve"> 2 </w:t>
+                            </w:r>
+                            <w:proofErr w:type="spellStart"/>
+                            <w:r>
+                              <w:rPr>
+                                <w:rFonts w:ascii="Consolas" w:eastAsia="Times New Roman" w:hAnsi="Consolas" w:cs="Times New Roman"/>
+                                <w:i/>
+                                <w:iCs/>
+                                <w:color w:val="4F6875"/>
+                                <w:sz w:val="21"/>
+                                <w:szCs w:val="21"/>
+                                <w:lang w:val="en-US"/>
+                              </w:rPr>
+                              <w:t>aceso</w:t>
+                            </w:r>
+                            <w:proofErr w:type="spellEnd"/>
+                            <w:r>
+                              <w:rPr>
+                                <w:rFonts w:ascii="Consolas" w:eastAsia="Times New Roman" w:hAnsi="Consolas" w:cs="Times New Roman"/>
+                                <w:i/>
+                                <w:iCs/>
+                                <w:color w:val="4F6875"/>
+                                <w:sz w:val="21"/>
+                                <w:szCs w:val="21"/>
+                                <w:lang w:val="en-US"/>
+                              </w:rPr>
+                              <w:t xml:space="preserve">  </w:t>
                             </w:r>
                           </w:p>
                           <w:p>
@@ -3196,6 +4063,7 @@
                               </w:rPr>
                               <w:t xml:space="preserve">  </w:t>
                             </w:r>
+                            <w:proofErr w:type="gramStart"/>
                             <w:r>
                               <w:rPr>
                                 <w:rFonts w:ascii="Consolas" w:eastAsia="Times New Roman" w:hAnsi="Consolas" w:cs="Times New Roman"/>
@@ -3216,6 +4084,7 @@
                               </w:rPr>
                               <w:t>(</w:t>
                             </w:r>
+                            <w:proofErr w:type="gramEnd"/>
                             <w:r>
                               <w:rPr>
                                 <w:rFonts w:ascii="Consolas" w:eastAsia="Times New Roman" w:hAnsi="Consolas" w:cs="Times New Roman"/>
@@ -3307,6 +4176,7 @@
                               </w:rPr>
                               <w:t xml:space="preserve">  </w:t>
                             </w:r>
+                            <w:proofErr w:type="spellStart"/>
                             <w:r>
                               <w:rPr>
                                 <w:rFonts w:ascii="Consolas" w:eastAsia="Times New Roman" w:hAnsi="Consolas" w:cs="Times New Roman"/>
@@ -3317,6 +4187,7 @@
                               </w:rPr>
                               <w:t>digitalWrite</w:t>
                             </w:r>
+                            <w:proofErr w:type="spellEnd"/>
                             <w:r>
                               <w:rPr>
                                 <w:rFonts w:ascii="Consolas" w:eastAsia="Times New Roman" w:hAnsi="Consolas" w:cs="Times New Roman"/>
@@ -3327,6 +4198,8 @@
                               </w:rPr>
                               <w:t>(</w:t>
                             </w:r>
+                            <w:proofErr w:type="spellStart"/>
+                            <w:proofErr w:type="gramStart"/>
                             <w:r>
                               <w:rPr>
                                 <w:rFonts w:ascii="Consolas" w:eastAsia="Times New Roman" w:hAnsi="Consolas" w:cs="Times New Roman"/>
@@ -3357,6 +4230,8 @@
                               </w:rPr>
                               <w:t>LOW</w:t>
                             </w:r>
+                            <w:proofErr w:type="spellEnd"/>
+                            <w:proofErr w:type="gramEnd"/>
                             <w:r>
                               <w:rPr>
                                 <w:rFonts w:ascii="Consolas" w:eastAsia="Times New Roman" w:hAnsi="Consolas" w:cs="Times New Roman"/>
@@ -3377,7 +4252,33 @@
                                 <w:szCs w:val="21"/>
                                 <w:lang w:val="en-US"/>
                               </w:rPr>
-                              <w:t xml:space="preserve"> //Led Vermelho 1 apagado </w:t>
+                              <w:t xml:space="preserve"> //Led Vermelho 1 </w:t>
+                            </w:r>
+                            <w:proofErr w:type="spellStart"/>
+                            <w:r>
+                              <w:rPr>
+                                <w:rFonts w:ascii="Consolas" w:eastAsia="Times New Roman" w:hAnsi="Consolas" w:cs="Times New Roman"/>
+                                <w:i/>
+                                <w:iCs/>
+                                <w:color w:val="4F6875"/>
+                                <w:sz w:val="21"/>
+                                <w:szCs w:val="21"/>
+                                <w:lang w:val="en-US"/>
+                              </w:rPr>
+                              <w:t>apagado</w:t>
+                            </w:r>
+                            <w:proofErr w:type="spellEnd"/>
+                            <w:r>
+                              <w:rPr>
+                                <w:rFonts w:ascii="Consolas" w:eastAsia="Times New Roman" w:hAnsi="Consolas" w:cs="Times New Roman"/>
+                                <w:i/>
+                                <w:iCs/>
+                                <w:color w:val="4F6875"/>
+                                <w:sz w:val="21"/>
+                                <w:szCs w:val="21"/>
+                                <w:lang w:val="en-US"/>
+                              </w:rPr>
+                              <w:t xml:space="preserve"> </w:t>
                             </w:r>
                           </w:p>
                           <w:p>
@@ -3402,6 +4303,7 @@
                               </w:rPr>
                               <w:t xml:space="preserve">  </w:t>
                             </w:r>
+                            <w:proofErr w:type="spellStart"/>
                             <w:r>
                               <w:rPr>
                                 <w:rFonts w:ascii="Consolas" w:eastAsia="Times New Roman" w:hAnsi="Consolas" w:cs="Times New Roman"/>
@@ -3412,6 +4314,7 @@
                               </w:rPr>
                               <w:t>digitalWrite</w:t>
                             </w:r>
+                            <w:proofErr w:type="spellEnd"/>
                             <w:r>
                               <w:rPr>
                                 <w:rFonts w:ascii="Consolas" w:eastAsia="Times New Roman" w:hAnsi="Consolas" w:cs="Times New Roman"/>
@@ -3422,6 +4325,8 @@
                               </w:rPr>
                               <w:t>(</w:t>
                             </w:r>
+                            <w:proofErr w:type="spellStart"/>
+                            <w:proofErr w:type="gramStart"/>
                             <w:r>
                               <w:rPr>
                                 <w:rFonts w:ascii="Consolas" w:eastAsia="Times New Roman" w:hAnsi="Consolas" w:cs="Times New Roman"/>
@@ -3452,6 +4357,8 @@
                               </w:rPr>
                               <w:t>LOW</w:t>
                             </w:r>
+                            <w:proofErr w:type="spellEnd"/>
+                            <w:proofErr w:type="gramEnd"/>
                             <w:r>
                               <w:rPr>
                                 <w:rFonts w:ascii="Consolas" w:eastAsia="Times New Roman" w:hAnsi="Consolas" w:cs="Times New Roman"/>
@@ -3472,7 +4379,59 @@
                                 <w:szCs w:val="21"/>
                                 <w:lang w:val="en-US"/>
                               </w:rPr>
-                              <w:t xml:space="preserve"> //Led Amarelo 2 apagado </w:t>
+                              <w:t xml:space="preserve"> //Led </w:t>
+                            </w:r>
+                            <w:proofErr w:type="spellStart"/>
+                            <w:r>
+                              <w:rPr>
+                                <w:rFonts w:ascii="Consolas" w:eastAsia="Times New Roman" w:hAnsi="Consolas" w:cs="Times New Roman"/>
+                                <w:i/>
+                                <w:iCs/>
+                                <w:color w:val="4F6875"/>
+                                <w:sz w:val="21"/>
+                                <w:szCs w:val="21"/>
+                                <w:lang w:val="en-US"/>
+                              </w:rPr>
+                              <w:t>Amarelo</w:t>
+                            </w:r>
+                            <w:proofErr w:type="spellEnd"/>
+                            <w:r>
+                              <w:rPr>
+                                <w:rFonts w:ascii="Consolas" w:eastAsia="Times New Roman" w:hAnsi="Consolas" w:cs="Times New Roman"/>
+                                <w:i/>
+                                <w:iCs/>
+                                <w:color w:val="4F6875"/>
+                                <w:sz w:val="21"/>
+                                <w:szCs w:val="21"/>
+                                <w:lang w:val="en-US"/>
+                              </w:rPr>
+                              <w:t xml:space="preserve"> 2 </w:t>
+                            </w:r>
+                            <w:proofErr w:type="spellStart"/>
+                            <w:r>
+                              <w:rPr>
+                                <w:rFonts w:ascii="Consolas" w:eastAsia="Times New Roman" w:hAnsi="Consolas" w:cs="Times New Roman"/>
+                                <w:i/>
+                                <w:iCs/>
+                                <w:color w:val="4F6875"/>
+                                <w:sz w:val="21"/>
+                                <w:szCs w:val="21"/>
+                                <w:lang w:val="en-US"/>
+                              </w:rPr>
+                              <w:t>apagado</w:t>
+                            </w:r>
+                            <w:proofErr w:type="spellEnd"/>
+                            <w:r>
+                              <w:rPr>
+                                <w:rFonts w:ascii="Consolas" w:eastAsia="Times New Roman" w:hAnsi="Consolas" w:cs="Times New Roman"/>
+                                <w:i/>
+                                <w:iCs/>
+                                <w:color w:val="4F6875"/>
+                                <w:sz w:val="21"/>
+                                <w:szCs w:val="21"/>
+                                <w:lang w:val="en-US"/>
+                              </w:rPr>
+                              <w:t xml:space="preserve"> </w:t>
                             </w:r>
                           </w:p>
                           <w:p>
@@ -3519,6 +4478,8 @@
                               </w:rPr>
                               <w:t xml:space="preserve">  </w:t>
                             </w:r>
+                            <w:proofErr w:type="spellStart"/>
+                            <w:proofErr w:type="gramStart"/>
                             <w:r>
                               <w:rPr>
                                 <w:rFonts w:ascii="Consolas" w:eastAsia="Times New Roman" w:hAnsi="Consolas" w:cs="Times New Roman"/>
@@ -3528,6 +4489,7 @@
                               </w:rPr>
                               <w:t>delay</w:t>
                             </w:r>
+                            <w:proofErr w:type="spellEnd"/>
                             <w:r>
                               <w:rPr>
                                 <w:rFonts w:ascii="Consolas" w:eastAsia="Times New Roman" w:hAnsi="Consolas" w:cs="Times New Roman"/>
@@ -3537,6 +4499,7 @@
                               </w:rPr>
                               <w:t>(</w:t>
                             </w:r>
+                            <w:proofErr w:type="gramEnd"/>
                             <w:r>
                               <w:rPr>
                                 <w:rFonts w:ascii="Consolas" w:eastAsia="Times New Roman" w:hAnsi="Consolas" w:cs="Times New Roman"/>
@@ -3564,7 +4527,31 @@
                                 <w:sz w:val="21"/>
                                 <w:szCs w:val="21"/>
                               </w:rPr>
-                              <w:t xml:space="preserve"> //Delay de 0,5s </w:t>
+                              <w:t xml:space="preserve"> //</w:t>
+                            </w:r>
+                            <w:proofErr w:type="spellStart"/>
+                            <w:r>
+                              <w:rPr>
+                                <w:rFonts w:ascii="Consolas" w:eastAsia="Times New Roman" w:hAnsi="Consolas" w:cs="Times New Roman"/>
+                                <w:i/>
+                                <w:iCs/>
+                                <w:color w:val="4F6875"/>
+                                <w:sz w:val="21"/>
+                                <w:szCs w:val="21"/>
+                              </w:rPr>
+                              <w:t>Delay</w:t>
+                            </w:r>
+                            <w:proofErr w:type="spellEnd"/>
+                            <w:r>
+                              <w:rPr>
+                                <w:rFonts w:ascii="Consolas" w:eastAsia="Times New Roman" w:hAnsi="Consolas" w:cs="Times New Roman"/>
+                                <w:i/>
+                                <w:iCs/>
+                                <w:color w:val="4F6875"/>
+                                <w:sz w:val="21"/>
+                                <w:szCs w:val="21"/>
+                              </w:rPr>
+                              <w:t xml:space="preserve"> de 0,5s </w:t>
                             </w:r>
                           </w:p>
                           <w:p>
@@ -3611,7 +4598,7 @@
                 <v:stroke joinstyle="miter"/>
                 <v:path gradientshapeok="t" o:connecttype="rect"/>
               </v:shapetype>
-              <v:shape id="Caixa de Texto 2" o:spid="_x0000_s1026" type="#_x0000_t202" style="position:absolute;left:0;text-align:left;margin-left:0;margin-top:0;width:449.25pt;height:681.75pt;z-index:-251656192;visibility:visible;mso-wrap-style:square;mso-width-percent:0;mso-height-percent:0;mso-wrap-distance-left:9pt;mso-wrap-distance-top:3.6pt;mso-wrap-distance-right:9pt;mso-wrap-distance-bottom:3.6pt;mso-position-horizontal:center;mso-position-horizontal-relative:margin;mso-position-vertical:bottom;mso-position-vertical-relative:margin;mso-width-percent:0;mso-height-percent:0;mso-width-relative:margin;mso-height-relative:margin;v-text-anchor:top" o:gfxdata="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">
+              <v:shape id="Caixa de Texto 2" o:spid="_x0000_s1026" type="#_x0000_t202" style="position:absolute;margin-left:398.05pt;margin-top:21.1pt;width:449.25pt;height:681.75pt;z-index:-251656192;visibility:visible;mso-wrap-style:square;mso-width-percent:0;mso-height-percent:0;mso-wrap-distance-left:9pt;mso-wrap-distance-top:3.6pt;mso-wrap-distance-right:9pt;mso-wrap-distance-bottom:3.6pt;mso-position-horizontal:right;mso-position-horizontal-relative:margin;mso-position-vertical:absolute;mso-position-vertical-relative:margin;mso-width-percent:0;mso-height-percent:0;mso-width-relative:margin;mso-height-relative:margin;v-text-anchor:top" o:gfxdata="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">
                 <v:textbox>
                   <w:txbxContent>
                     <w:p>
@@ -3666,6 +4653,7 @@
                         </w:rPr>
                         <w:t xml:space="preserve"> </w:t>
                       </w:r>
+                      <w:proofErr w:type="gramStart"/>
                       <w:r>
                         <w:rPr>
                           <w:rFonts w:ascii="Consolas" w:eastAsia="Times New Roman" w:hAnsi="Consolas" w:cs="Times New Roman"/>
@@ -3686,6 +4674,7 @@
                         </w:rPr>
                         <w:t>;</w:t>
                       </w:r>
+                      <w:proofErr w:type="gramEnd"/>
                       <w:r>
                         <w:rPr>
                           <w:rFonts w:ascii="Consolas" w:eastAsia="Times New Roman" w:hAnsi="Consolas" w:cs="Times New Roman"/>
@@ -3749,6 +4738,7 @@
                         </w:rPr>
                         <w:t xml:space="preserve"> </w:t>
                       </w:r>
+                      <w:proofErr w:type="gramStart"/>
                       <w:r>
                         <w:rPr>
                           <w:rFonts w:ascii="Consolas" w:eastAsia="Times New Roman" w:hAnsi="Consolas" w:cs="Times New Roman"/>
@@ -3769,6 +4759,7 @@
                         </w:rPr>
                         <w:t>;</w:t>
                       </w:r>
+                      <w:proofErr w:type="gramEnd"/>
                       <w:r>
                         <w:rPr>
                           <w:rFonts w:ascii="Consolas" w:eastAsia="Times New Roman" w:hAnsi="Consolas" w:cs="Times New Roman"/>
@@ -3810,7 +4801,18 @@
                           <w:szCs w:val="21"/>
                           <w:lang w:val="en-US"/>
                         </w:rPr>
-                        <w:t xml:space="preserve"> red_1  </w:t>
+                        <w:t xml:space="preserve"> red_</w:t>
+                      </w:r>
+                      <w:proofErr w:type="gramStart"/>
+                      <w:r>
+                        <w:rPr>
+                          <w:rFonts w:ascii="Consolas" w:eastAsia="Times New Roman" w:hAnsi="Consolas" w:cs="Times New Roman"/>
+                          <w:color w:val="EEFFFF"/>
+                          <w:sz w:val="21"/>
+                          <w:szCs w:val="21"/>
+                          <w:lang w:val="en-US"/>
+                        </w:rPr>
+                        <w:t>1  </w:t>
                       </w:r>
                       <w:r>
                         <w:rPr>
@@ -3822,6 +4824,7 @@
                         </w:rPr>
                         <w:t>=</w:t>
                       </w:r>
+                      <w:proofErr w:type="gramEnd"/>
                       <w:r>
                         <w:rPr>
                           <w:rFonts w:ascii="Consolas" w:eastAsia="Times New Roman" w:hAnsi="Consolas" w:cs="Times New Roman"/>
@@ -3915,6 +4918,7 @@
                         </w:rPr>
                         <w:t xml:space="preserve"> </w:t>
                       </w:r>
+                      <w:proofErr w:type="gramStart"/>
                       <w:r>
                         <w:rPr>
                           <w:rFonts w:ascii="Consolas" w:eastAsia="Times New Roman" w:hAnsi="Consolas" w:cs="Times New Roman"/>
@@ -3935,6 +4939,7 @@
                         </w:rPr>
                         <w:t>;</w:t>
                       </w:r>
+                      <w:proofErr w:type="gramEnd"/>
                       <w:r>
                         <w:rPr>
                           <w:rFonts w:ascii="Consolas" w:eastAsia="Times New Roman" w:hAnsi="Consolas" w:cs="Times New Roman"/>
@@ -3998,6 +5003,7 @@
                         </w:rPr>
                         <w:t xml:space="preserve"> </w:t>
                       </w:r>
+                      <w:proofErr w:type="gramStart"/>
                       <w:r>
                         <w:rPr>
                           <w:rFonts w:ascii="Consolas" w:eastAsia="Times New Roman" w:hAnsi="Consolas" w:cs="Times New Roman"/>
@@ -4018,6 +5024,7 @@
                         </w:rPr>
                         <w:t>;</w:t>
                       </w:r>
+                      <w:proofErr w:type="gramEnd"/>
                       <w:r>
                         <w:rPr>
                           <w:rFonts w:ascii="Consolas" w:eastAsia="Times New Roman" w:hAnsi="Consolas" w:cs="Times New Roman"/>
@@ -4059,7 +5066,18 @@
                           <w:szCs w:val="21"/>
                           <w:lang w:val="en-US"/>
                         </w:rPr>
-                        <w:t xml:space="preserve"> red_2  </w:t>
+                        <w:t xml:space="preserve"> red_</w:t>
+                      </w:r>
+                      <w:proofErr w:type="gramStart"/>
+                      <w:r>
+                        <w:rPr>
+                          <w:rFonts w:ascii="Consolas" w:eastAsia="Times New Roman" w:hAnsi="Consolas" w:cs="Times New Roman"/>
+                          <w:color w:val="EEFFFF"/>
+                          <w:sz w:val="21"/>
+                          <w:szCs w:val="21"/>
+                          <w:lang w:val="en-US"/>
+                        </w:rPr>
+                        <w:t>2  </w:t>
                       </w:r>
                       <w:r>
                         <w:rPr>
@@ -4071,6 +5089,7 @@
                         </w:rPr>
                         <w:t>=</w:t>
                       </w:r>
+                      <w:proofErr w:type="gramEnd"/>
                       <w:r>
                         <w:rPr>
                           <w:rFonts w:ascii="Consolas" w:eastAsia="Times New Roman" w:hAnsi="Consolas" w:cs="Times New Roman"/>
@@ -4167,6 +5186,7 @@
                         </w:rPr>
                         <w:t xml:space="preserve"> </w:t>
                       </w:r>
+                      <w:proofErr w:type="gramStart"/>
                       <w:r>
                         <w:rPr>
                           <w:rFonts w:ascii="Consolas" w:eastAsia="Times New Roman" w:hAnsi="Consolas" w:cs="Times New Roman"/>
@@ -4185,7 +5205,18 @@
                           <w:szCs w:val="21"/>
                           <w:lang w:val="en-US"/>
                         </w:rPr>
-                        <w:t>()</w:t>
+                        <w:t>(</w:t>
+                      </w:r>
+                      <w:proofErr w:type="gramEnd"/>
+                      <w:r>
+                        <w:rPr>
+                          <w:rFonts w:ascii="Consolas" w:eastAsia="Times New Roman" w:hAnsi="Consolas" w:cs="Times New Roman"/>
+                          <w:color w:val="89DDF3"/>
+                          <w:sz w:val="21"/>
+                          <w:szCs w:val="21"/>
+                          <w:lang w:val="en-US"/>
+                        </w:rPr>
+                        <w:t>)</w:t>
                       </w:r>
                       <w:r>
                         <w:rPr>
@@ -4240,7 +5271,59 @@
                           <w:szCs w:val="21"/>
                           <w:lang w:val="en-US"/>
                         </w:rPr>
-                        <w:t>  //Configurando semáforo 1</w:t>
+                        <w:t>  //</w:t>
+                      </w:r>
+                      <w:proofErr w:type="spellStart"/>
+                      <w:r>
+                        <w:rPr>
+                          <w:rFonts w:ascii="Consolas" w:eastAsia="Times New Roman" w:hAnsi="Consolas" w:cs="Times New Roman"/>
+                          <w:i/>
+                          <w:iCs/>
+                          <w:color w:val="4F6875"/>
+                          <w:sz w:val="21"/>
+                          <w:szCs w:val="21"/>
+                          <w:lang w:val="en-US"/>
+                        </w:rPr>
+                        <w:t>Configurando</w:t>
+                      </w:r>
+                      <w:proofErr w:type="spellEnd"/>
+                      <w:r>
+                        <w:rPr>
+                          <w:rFonts w:ascii="Consolas" w:eastAsia="Times New Roman" w:hAnsi="Consolas" w:cs="Times New Roman"/>
+                          <w:i/>
+                          <w:iCs/>
+                          <w:color w:val="4F6875"/>
+                          <w:sz w:val="21"/>
+                          <w:szCs w:val="21"/>
+                          <w:lang w:val="en-US"/>
+                        </w:rPr>
+                        <w:t xml:space="preserve"> </w:t>
+                      </w:r>
+                      <w:proofErr w:type="spellStart"/>
+                      <w:r>
+                        <w:rPr>
+                          <w:rFonts w:ascii="Consolas" w:eastAsia="Times New Roman" w:hAnsi="Consolas" w:cs="Times New Roman"/>
+                          <w:i/>
+                          <w:iCs/>
+                          <w:color w:val="4F6875"/>
+                          <w:sz w:val="21"/>
+                          <w:szCs w:val="21"/>
+                          <w:lang w:val="en-US"/>
+                        </w:rPr>
+                        <w:t>semáforo</w:t>
+                      </w:r>
+                      <w:proofErr w:type="spellEnd"/>
+                      <w:r>
+                        <w:rPr>
+                          <w:rFonts w:ascii="Consolas" w:eastAsia="Times New Roman" w:hAnsi="Consolas" w:cs="Times New Roman"/>
+                          <w:i/>
+                          <w:iCs/>
+                          <w:color w:val="4F6875"/>
+                          <w:sz w:val="21"/>
+                          <w:szCs w:val="21"/>
+                          <w:lang w:val="en-US"/>
+                        </w:rPr>
+                        <w:t xml:space="preserve"> 1</w:t>
                       </w:r>
                     </w:p>
                     <w:p>
@@ -4265,6 +5348,8 @@
                         </w:rPr>
                         <w:t xml:space="preserve">  </w:t>
                       </w:r>
+                      <w:proofErr w:type="spellStart"/>
+                      <w:proofErr w:type="gramStart"/>
                       <w:r>
                         <w:rPr>
                           <w:rFonts w:ascii="Consolas" w:eastAsia="Times New Roman" w:hAnsi="Consolas" w:cs="Times New Roman"/>
@@ -4275,6 +5360,7 @@
                         </w:rPr>
                         <w:t>pinMode</w:t>
                       </w:r>
+                      <w:proofErr w:type="spellEnd"/>
                       <w:r>
                         <w:rPr>
                           <w:rFonts w:ascii="Consolas" w:eastAsia="Times New Roman" w:hAnsi="Consolas" w:cs="Times New Roman"/>
@@ -4285,6 +5371,7 @@
                         </w:rPr>
                         <w:t>(</w:t>
                       </w:r>
+                      <w:proofErr w:type="gramEnd"/>
                       <w:r>
                         <w:rPr>
                           <w:rFonts w:ascii="Consolas" w:eastAsia="Times New Roman" w:hAnsi="Consolas" w:cs="Times New Roman"/>
@@ -4360,6 +5447,8 @@
                         </w:rPr>
                         <w:t xml:space="preserve">  </w:t>
                       </w:r>
+                      <w:proofErr w:type="spellStart"/>
+                      <w:proofErr w:type="gramStart"/>
                       <w:r>
                         <w:rPr>
                           <w:rFonts w:ascii="Consolas" w:eastAsia="Times New Roman" w:hAnsi="Consolas" w:cs="Times New Roman"/>
@@ -4370,6 +5459,7 @@
                         </w:rPr>
                         <w:t>pinMode</w:t>
                       </w:r>
+                      <w:proofErr w:type="spellEnd"/>
                       <w:r>
                         <w:rPr>
                           <w:rFonts w:ascii="Consolas" w:eastAsia="Times New Roman" w:hAnsi="Consolas" w:cs="Times New Roman"/>
@@ -4380,6 +5470,7 @@
                         </w:rPr>
                         <w:t>(</w:t>
                       </w:r>
+                      <w:proofErr w:type="gramEnd"/>
                       <w:r>
                         <w:rPr>
                           <w:rFonts w:ascii="Consolas" w:eastAsia="Times New Roman" w:hAnsi="Consolas" w:cs="Times New Roman"/>
@@ -4430,7 +5521,33 @@
                           <w:szCs w:val="21"/>
                           <w:lang w:val="en-US"/>
                         </w:rPr>
-                        <w:t xml:space="preserve"> //Led Amarelo 1</w:t>
+                        <w:t xml:space="preserve"> //Led </w:t>
+                      </w:r>
+                      <w:proofErr w:type="spellStart"/>
+                      <w:r>
+                        <w:rPr>
+                          <w:rFonts w:ascii="Consolas" w:eastAsia="Times New Roman" w:hAnsi="Consolas" w:cs="Times New Roman"/>
+                          <w:i/>
+                          <w:iCs/>
+                          <w:color w:val="4F6875"/>
+                          <w:sz w:val="21"/>
+                          <w:szCs w:val="21"/>
+                          <w:lang w:val="en-US"/>
+                        </w:rPr>
+                        <w:t>Amarelo</w:t>
+                      </w:r>
+                      <w:proofErr w:type="spellEnd"/>
+                      <w:r>
+                        <w:rPr>
+                          <w:rFonts w:ascii="Consolas" w:eastAsia="Times New Roman" w:hAnsi="Consolas" w:cs="Times New Roman"/>
+                          <w:i/>
+                          <w:iCs/>
+                          <w:color w:val="4F6875"/>
+                          <w:sz w:val="21"/>
+                          <w:szCs w:val="21"/>
+                          <w:lang w:val="en-US"/>
+                        </w:rPr>
+                        <w:t xml:space="preserve"> 1</w:t>
                       </w:r>
                     </w:p>
                     <w:p>
@@ -4455,6 +5572,8 @@
                         </w:rPr>
                         <w:t xml:space="preserve">  </w:t>
                       </w:r>
+                      <w:proofErr w:type="spellStart"/>
+                      <w:proofErr w:type="gramStart"/>
                       <w:r>
                         <w:rPr>
                           <w:rFonts w:ascii="Consolas" w:eastAsia="Times New Roman" w:hAnsi="Consolas" w:cs="Times New Roman"/>
@@ -4465,6 +5584,7 @@
                         </w:rPr>
                         <w:t>pinMode</w:t>
                       </w:r>
+                      <w:proofErr w:type="spellEnd"/>
                       <w:r>
                         <w:rPr>
                           <w:rFonts w:ascii="Consolas" w:eastAsia="Times New Roman" w:hAnsi="Consolas" w:cs="Times New Roman"/>
@@ -4475,6 +5595,7 @@
                         </w:rPr>
                         <w:t>(</w:t>
                       </w:r>
+                      <w:proofErr w:type="gramEnd"/>
                       <w:r>
                         <w:rPr>
                           <w:rFonts w:ascii="Consolas" w:eastAsia="Times New Roman" w:hAnsi="Consolas" w:cs="Times New Roman"/>
@@ -4586,7 +5707,59 @@
                           <w:szCs w:val="21"/>
                           <w:lang w:val="en-US"/>
                         </w:rPr>
-                        <w:t>  //Configurando semáforo 2</w:t>
+                        <w:t>  //</w:t>
+                      </w:r>
+                      <w:proofErr w:type="spellStart"/>
+                      <w:r>
+                        <w:rPr>
+                          <w:rFonts w:ascii="Consolas" w:eastAsia="Times New Roman" w:hAnsi="Consolas" w:cs="Times New Roman"/>
+                          <w:i/>
+                          <w:iCs/>
+                          <w:color w:val="4F6875"/>
+                          <w:sz w:val="21"/>
+                          <w:szCs w:val="21"/>
+                          <w:lang w:val="en-US"/>
+                        </w:rPr>
+                        <w:t>Configurando</w:t>
+                      </w:r>
+                      <w:proofErr w:type="spellEnd"/>
+                      <w:r>
+                        <w:rPr>
+                          <w:rFonts w:ascii="Consolas" w:eastAsia="Times New Roman" w:hAnsi="Consolas" w:cs="Times New Roman"/>
+                          <w:i/>
+                          <w:iCs/>
+                          <w:color w:val="4F6875"/>
+                          <w:sz w:val="21"/>
+                          <w:szCs w:val="21"/>
+                          <w:lang w:val="en-US"/>
+                        </w:rPr>
+                        <w:t xml:space="preserve"> </w:t>
+                      </w:r>
+                      <w:proofErr w:type="spellStart"/>
+                      <w:r>
+                        <w:rPr>
+                          <w:rFonts w:ascii="Consolas" w:eastAsia="Times New Roman" w:hAnsi="Consolas" w:cs="Times New Roman"/>
+                          <w:i/>
+                          <w:iCs/>
+                          <w:color w:val="4F6875"/>
+                          <w:sz w:val="21"/>
+                          <w:szCs w:val="21"/>
+                          <w:lang w:val="en-US"/>
+                        </w:rPr>
+                        <w:t>semáforo</w:t>
+                      </w:r>
+                      <w:proofErr w:type="spellEnd"/>
+                      <w:r>
+                        <w:rPr>
+                          <w:rFonts w:ascii="Consolas" w:eastAsia="Times New Roman" w:hAnsi="Consolas" w:cs="Times New Roman"/>
+                          <w:i/>
+                          <w:iCs/>
+                          <w:color w:val="4F6875"/>
+                          <w:sz w:val="21"/>
+                          <w:szCs w:val="21"/>
+                          <w:lang w:val="en-US"/>
+                        </w:rPr>
+                        <w:t xml:space="preserve"> 2</w:t>
                       </w:r>
                     </w:p>
                     <w:p>
@@ -4611,6 +5784,8 @@
                         </w:rPr>
                         <w:t xml:space="preserve">  </w:t>
                       </w:r>
+                      <w:proofErr w:type="spellStart"/>
+                      <w:proofErr w:type="gramStart"/>
                       <w:r>
                         <w:rPr>
                           <w:rFonts w:ascii="Consolas" w:eastAsia="Times New Roman" w:hAnsi="Consolas" w:cs="Times New Roman"/>
@@ -4621,6 +5796,7 @@
                         </w:rPr>
                         <w:t>pinMode</w:t>
                       </w:r>
+                      <w:proofErr w:type="spellEnd"/>
                       <w:r>
                         <w:rPr>
                           <w:rFonts w:ascii="Consolas" w:eastAsia="Times New Roman" w:hAnsi="Consolas" w:cs="Times New Roman"/>
@@ -4631,6 +5807,7 @@
                         </w:rPr>
                         <w:t>(</w:t>
                       </w:r>
+                      <w:proofErr w:type="gramEnd"/>
                       <w:r>
                         <w:rPr>
                           <w:rFonts w:ascii="Consolas" w:eastAsia="Times New Roman" w:hAnsi="Consolas" w:cs="Times New Roman"/>
@@ -4706,6 +5883,8 @@
                         </w:rPr>
                         <w:t xml:space="preserve">  </w:t>
                       </w:r>
+                      <w:proofErr w:type="spellStart"/>
+                      <w:proofErr w:type="gramStart"/>
                       <w:r>
                         <w:rPr>
                           <w:rFonts w:ascii="Consolas" w:eastAsia="Times New Roman" w:hAnsi="Consolas" w:cs="Times New Roman"/>
@@ -4716,6 +5895,7 @@
                         </w:rPr>
                         <w:t>pinMode</w:t>
                       </w:r>
+                      <w:proofErr w:type="spellEnd"/>
                       <w:r>
                         <w:rPr>
                           <w:rFonts w:ascii="Consolas" w:eastAsia="Times New Roman" w:hAnsi="Consolas" w:cs="Times New Roman"/>
@@ -4726,6 +5906,7 @@
                         </w:rPr>
                         <w:t>(</w:t>
                       </w:r>
+                      <w:proofErr w:type="gramEnd"/>
                       <w:r>
                         <w:rPr>
                           <w:rFonts w:ascii="Consolas" w:eastAsia="Times New Roman" w:hAnsi="Consolas" w:cs="Times New Roman"/>
@@ -4776,7 +5957,33 @@
                           <w:szCs w:val="21"/>
                           <w:lang w:val="en-US"/>
                         </w:rPr>
-                        <w:t xml:space="preserve"> //Led Amarelo 2  </w:t>
+                        <w:t xml:space="preserve"> //Led </w:t>
+                      </w:r>
+                      <w:proofErr w:type="spellStart"/>
+                      <w:r>
+                        <w:rPr>
+                          <w:rFonts w:ascii="Consolas" w:eastAsia="Times New Roman" w:hAnsi="Consolas" w:cs="Times New Roman"/>
+                          <w:i/>
+                          <w:iCs/>
+                          <w:color w:val="4F6875"/>
+                          <w:sz w:val="21"/>
+                          <w:szCs w:val="21"/>
+                          <w:lang w:val="en-US"/>
+                        </w:rPr>
+                        <w:t>Amarelo</w:t>
+                      </w:r>
+                      <w:proofErr w:type="spellEnd"/>
+                      <w:r>
+                        <w:rPr>
+                          <w:rFonts w:ascii="Consolas" w:eastAsia="Times New Roman" w:hAnsi="Consolas" w:cs="Times New Roman"/>
+                          <w:i/>
+                          <w:iCs/>
+                          <w:color w:val="4F6875"/>
+                          <w:sz w:val="21"/>
+                          <w:szCs w:val="21"/>
+                          <w:lang w:val="en-US"/>
+                        </w:rPr>
+                        <w:t xml:space="preserve"> 2  </w:t>
                       </w:r>
                     </w:p>
                     <w:p>
@@ -4801,6 +6008,8 @@
                         </w:rPr>
                         <w:t xml:space="preserve">  </w:t>
                       </w:r>
+                      <w:proofErr w:type="spellStart"/>
+                      <w:proofErr w:type="gramStart"/>
                       <w:r>
                         <w:rPr>
                           <w:rFonts w:ascii="Consolas" w:eastAsia="Times New Roman" w:hAnsi="Consolas" w:cs="Times New Roman"/>
@@ -4811,6 +6020,7 @@
                         </w:rPr>
                         <w:t>pinMode</w:t>
                       </w:r>
+                      <w:proofErr w:type="spellEnd"/>
                       <w:r>
                         <w:rPr>
                           <w:rFonts w:ascii="Consolas" w:eastAsia="Times New Roman" w:hAnsi="Consolas" w:cs="Times New Roman"/>
@@ -4821,6 +6031,7 @@
                         </w:rPr>
                         <w:t>(</w:t>
                       </w:r>
+                      <w:proofErr w:type="gramEnd"/>
                       <w:r>
                         <w:rPr>
                           <w:rFonts w:ascii="Consolas" w:eastAsia="Times New Roman" w:hAnsi="Consolas" w:cs="Times New Roman"/>
@@ -4952,6 +6163,7 @@
                         </w:rPr>
                         <w:t xml:space="preserve"> </w:t>
                       </w:r>
+                      <w:proofErr w:type="gramStart"/>
                       <w:r>
                         <w:rPr>
                           <w:rFonts w:ascii="Consolas" w:eastAsia="Times New Roman" w:hAnsi="Consolas" w:cs="Times New Roman"/>
@@ -4970,7 +6182,18 @@
                           <w:szCs w:val="21"/>
                           <w:lang w:val="en-US"/>
                         </w:rPr>
-                        <w:t>()</w:t>
+                        <w:t>(</w:t>
+                      </w:r>
+                      <w:proofErr w:type="gramEnd"/>
+                      <w:r>
+                        <w:rPr>
+                          <w:rFonts w:ascii="Consolas" w:eastAsia="Times New Roman" w:hAnsi="Consolas" w:cs="Times New Roman"/>
+                          <w:color w:val="89DDF3"/>
+                          <w:sz w:val="21"/>
+                          <w:szCs w:val="21"/>
+                          <w:lang w:val="en-US"/>
+                        </w:rPr>
+                        <w:t>)</w:t>
                       </w:r>
                       <w:r>
                         <w:rPr>
@@ -5025,7 +6248,33 @@
                           <w:szCs w:val="21"/>
                           <w:lang w:val="en-US"/>
                         </w:rPr>
-                        <w:t>  //Ciclo 1</w:t>
+                        <w:t>  //</w:t>
+                      </w:r>
+                      <w:proofErr w:type="spellStart"/>
+                      <w:r>
+                        <w:rPr>
+                          <w:rFonts w:ascii="Consolas" w:eastAsia="Times New Roman" w:hAnsi="Consolas" w:cs="Times New Roman"/>
+                          <w:i/>
+                          <w:iCs/>
+                          <w:color w:val="4F6875"/>
+                          <w:sz w:val="21"/>
+                          <w:szCs w:val="21"/>
+                          <w:lang w:val="en-US"/>
+                        </w:rPr>
+                        <w:t>Ciclo</w:t>
+                      </w:r>
+                      <w:proofErr w:type="spellEnd"/>
+                      <w:r>
+                        <w:rPr>
+                          <w:rFonts w:ascii="Consolas" w:eastAsia="Times New Roman" w:hAnsi="Consolas" w:cs="Times New Roman"/>
+                          <w:i/>
+                          <w:iCs/>
+                          <w:color w:val="4F6875"/>
+                          <w:sz w:val="21"/>
+                          <w:szCs w:val="21"/>
+                          <w:lang w:val="en-US"/>
+                        </w:rPr>
+                        <w:t xml:space="preserve"> 1</w:t>
                       </w:r>
                     </w:p>
                     <w:p>
@@ -5075,6 +6324,8 @@
                         </w:rPr>
                         <w:t xml:space="preserve">  </w:t>
                       </w:r>
+                      <w:proofErr w:type="spellStart"/>
+                      <w:proofErr w:type="gramStart"/>
                       <w:r>
                         <w:rPr>
                           <w:rFonts w:ascii="Consolas" w:eastAsia="Times New Roman" w:hAnsi="Consolas" w:cs="Times New Roman"/>
@@ -5085,6 +6336,7 @@
                         </w:rPr>
                         <w:t>cicloSemaforo</w:t>
                       </w:r>
+                      <w:proofErr w:type="spellEnd"/>
                       <w:r>
                         <w:rPr>
                           <w:rFonts w:ascii="Consolas" w:eastAsia="Times New Roman" w:hAnsi="Consolas" w:cs="Times New Roman"/>
@@ -5095,6 +6347,7 @@
                         </w:rPr>
                         <w:t>(</w:t>
                       </w:r>
+                      <w:proofErr w:type="gramEnd"/>
                       <w:r>
                         <w:rPr>
                           <w:rFonts w:ascii="Consolas" w:eastAsia="Times New Roman" w:hAnsi="Consolas" w:cs="Times New Roman"/>
@@ -5191,7 +6444,33 @@
                           <w:szCs w:val="21"/>
                           <w:lang w:val="en-US"/>
                         </w:rPr>
-                        <w:t>  //Ciclo 2</w:t>
+                        <w:t>  //</w:t>
+                      </w:r>
+                      <w:proofErr w:type="spellStart"/>
+                      <w:r>
+                        <w:rPr>
+                          <w:rFonts w:ascii="Consolas" w:eastAsia="Times New Roman" w:hAnsi="Consolas" w:cs="Times New Roman"/>
+                          <w:i/>
+                          <w:iCs/>
+                          <w:color w:val="4F6875"/>
+                          <w:sz w:val="21"/>
+                          <w:szCs w:val="21"/>
+                          <w:lang w:val="en-US"/>
+                        </w:rPr>
+                        <w:t>Ciclo</w:t>
+                      </w:r>
+                      <w:proofErr w:type="spellEnd"/>
+                      <w:r>
+                        <w:rPr>
+                          <w:rFonts w:ascii="Consolas" w:eastAsia="Times New Roman" w:hAnsi="Consolas" w:cs="Times New Roman"/>
+                          <w:i/>
+                          <w:iCs/>
+                          <w:color w:val="4F6875"/>
+                          <w:sz w:val="21"/>
+                          <w:szCs w:val="21"/>
+                          <w:lang w:val="en-US"/>
+                        </w:rPr>
+                        <w:t xml:space="preserve"> 2</w:t>
                       </w:r>
                     </w:p>
                     <w:p>
@@ -5241,6 +6520,8 @@
                         </w:rPr>
                         <w:t xml:space="preserve">  </w:t>
                       </w:r>
+                      <w:proofErr w:type="spellStart"/>
+                      <w:proofErr w:type="gramStart"/>
                       <w:r>
                         <w:rPr>
                           <w:rFonts w:ascii="Consolas" w:eastAsia="Times New Roman" w:hAnsi="Consolas" w:cs="Times New Roman"/>
@@ -5251,6 +6532,7 @@
                         </w:rPr>
                         <w:t>cicloSemaforo</w:t>
                       </w:r>
+                      <w:proofErr w:type="spellEnd"/>
                       <w:r>
                         <w:rPr>
                           <w:rFonts w:ascii="Consolas" w:eastAsia="Times New Roman" w:hAnsi="Consolas" w:cs="Times New Roman"/>
@@ -5261,6 +6543,7 @@
                         </w:rPr>
                         <w:t>(</w:t>
                       </w:r>
+                      <w:proofErr w:type="gramEnd"/>
                       <w:r>
                         <w:rPr>
                           <w:rFonts w:ascii="Consolas" w:eastAsia="Times New Roman" w:hAnsi="Consolas" w:cs="Times New Roman"/>
@@ -5390,6 +6673,8 @@
                         </w:rPr>
                         <w:t xml:space="preserve"> </w:t>
                       </w:r>
+                      <w:proofErr w:type="spellStart"/>
+                      <w:proofErr w:type="gramStart"/>
                       <w:r>
                         <w:rPr>
                           <w:rFonts w:ascii="Consolas" w:eastAsia="Times New Roman" w:hAnsi="Consolas" w:cs="Times New Roman"/>
@@ -5400,6 +6685,7 @@
                         </w:rPr>
                         <w:t>cicloSemaforo</w:t>
                       </w:r>
+                      <w:proofErr w:type="spellEnd"/>
                       <w:r>
                         <w:rPr>
                           <w:rFonts w:ascii="Consolas" w:eastAsia="Times New Roman" w:hAnsi="Consolas" w:cs="Times New Roman"/>
@@ -5410,6 +6696,7 @@
                         </w:rPr>
                         <w:t>(</w:t>
                       </w:r>
+                      <w:proofErr w:type="gramEnd"/>
                       <w:r>
                         <w:rPr>
                           <w:rFonts w:ascii="Consolas" w:eastAsia="Times New Roman" w:hAnsi="Consolas" w:cs="Times New Roman"/>
@@ -5543,6 +6830,7 @@
                         </w:rPr>
                         <w:t xml:space="preserve">  </w:t>
                       </w:r>
+                      <w:proofErr w:type="spellStart"/>
                       <w:r>
                         <w:rPr>
                           <w:rFonts w:ascii="Consolas" w:eastAsia="Times New Roman" w:hAnsi="Consolas" w:cs="Times New Roman"/>
@@ -5553,6 +6841,7 @@
                         </w:rPr>
                         <w:t>digitalWrite</w:t>
                       </w:r>
+                      <w:proofErr w:type="spellEnd"/>
                       <w:r>
                         <w:rPr>
                           <w:rFonts w:ascii="Consolas" w:eastAsia="Times New Roman" w:hAnsi="Consolas" w:cs="Times New Roman"/>
@@ -5563,6 +6852,8 @@
                         </w:rPr>
                         <w:t>(</w:t>
                       </w:r>
+                      <w:proofErr w:type="spellStart"/>
+                      <w:proofErr w:type="gramStart"/>
                       <w:r>
                         <w:rPr>
                           <w:rFonts w:ascii="Consolas" w:eastAsia="Times New Roman" w:hAnsi="Consolas" w:cs="Times New Roman"/>
@@ -5593,6 +6884,8 @@
                         </w:rPr>
                         <w:t>HIGH</w:t>
                       </w:r>
+                      <w:proofErr w:type="spellEnd"/>
+                      <w:proofErr w:type="gramEnd"/>
                       <w:r>
                         <w:rPr>
                           <w:rFonts w:ascii="Consolas" w:eastAsia="Times New Roman" w:hAnsi="Consolas" w:cs="Times New Roman"/>
@@ -5613,7 +6906,33 @@
                           <w:szCs w:val="21"/>
                           <w:lang w:val="en-US"/>
                         </w:rPr>
-                        <w:t xml:space="preserve"> //Led Vermelho 1 aceso </w:t>
+                        <w:t xml:space="preserve"> //Led Vermelho 1 </w:t>
+                      </w:r>
+                      <w:proofErr w:type="spellStart"/>
+                      <w:r>
+                        <w:rPr>
+                          <w:rFonts w:ascii="Consolas" w:eastAsia="Times New Roman" w:hAnsi="Consolas" w:cs="Times New Roman"/>
+                          <w:i/>
+                          <w:iCs/>
+                          <w:color w:val="4F6875"/>
+                          <w:sz w:val="21"/>
+                          <w:szCs w:val="21"/>
+                          <w:lang w:val="en-US"/>
+                        </w:rPr>
+                        <w:t>aceso</w:t>
+                      </w:r>
+                      <w:proofErr w:type="spellEnd"/>
+                      <w:r>
+                        <w:rPr>
+                          <w:rFonts w:ascii="Consolas" w:eastAsia="Times New Roman" w:hAnsi="Consolas" w:cs="Times New Roman"/>
+                          <w:i/>
+                          <w:iCs/>
+                          <w:color w:val="4F6875"/>
+                          <w:sz w:val="21"/>
+                          <w:szCs w:val="21"/>
+                          <w:lang w:val="en-US"/>
+                        </w:rPr>
+                        <w:t xml:space="preserve"> </w:t>
                       </w:r>
                     </w:p>
                     <w:p>
@@ -5638,6 +6957,7 @@
                         </w:rPr>
                         <w:t xml:space="preserve">  </w:t>
                       </w:r>
+                      <w:proofErr w:type="spellStart"/>
                       <w:r>
                         <w:rPr>
                           <w:rFonts w:ascii="Consolas" w:eastAsia="Times New Roman" w:hAnsi="Consolas" w:cs="Times New Roman"/>
@@ -5648,6 +6968,7 @@
                         </w:rPr>
                         <w:t>digitalWrite</w:t>
                       </w:r>
+                      <w:proofErr w:type="spellEnd"/>
                       <w:r>
                         <w:rPr>
                           <w:rFonts w:ascii="Consolas" w:eastAsia="Times New Roman" w:hAnsi="Consolas" w:cs="Times New Roman"/>
@@ -5658,6 +6979,8 @@
                         </w:rPr>
                         <w:t>(</w:t>
                       </w:r>
+                      <w:proofErr w:type="spellStart"/>
+                      <w:proofErr w:type="gramStart"/>
                       <w:r>
                         <w:rPr>
                           <w:rFonts w:ascii="Consolas" w:eastAsia="Times New Roman" w:hAnsi="Consolas" w:cs="Times New Roman"/>
@@ -5688,6 +7011,8 @@
                         </w:rPr>
                         <w:t>HIGH</w:t>
                       </w:r>
+                      <w:proofErr w:type="spellEnd"/>
+                      <w:proofErr w:type="gramEnd"/>
                       <w:r>
                         <w:rPr>
                           <w:rFonts w:ascii="Consolas" w:eastAsia="Times New Roman" w:hAnsi="Consolas" w:cs="Times New Roman"/>
@@ -5708,7 +7033,33 @@
                           <w:szCs w:val="21"/>
                           <w:lang w:val="en-US"/>
                         </w:rPr>
-                        <w:t xml:space="preserve"> //Led Verde 2 aceso </w:t>
+                        <w:t xml:space="preserve"> //Led Verde 2 </w:t>
+                      </w:r>
+                      <w:proofErr w:type="spellStart"/>
+                      <w:r>
+                        <w:rPr>
+                          <w:rFonts w:ascii="Consolas" w:eastAsia="Times New Roman" w:hAnsi="Consolas" w:cs="Times New Roman"/>
+                          <w:i/>
+                          <w:iCs/>
+                          <w:color w:val="4F6875"/>
+                          <w:sz w:val="21"/>
+                          <w:szCs w:val="21"/>
+                          <w:lang w:val="en-US"/>
+                        </w:rPr>
+                        <w:t>aceso</w:t>
+                      </w:r>
+                      <w:proofErr w:type="spellEnd"/>
+                      <w:r>
+                        <w:rPr>
+                          <w:rFonts w:ascii="Consolas" w:eastAsia="Times New Roman" w:hAnsi="Consolas" w:cs="Times New Roman"/>
+                          <w:i/>
+                          <w:iCs/>
+                          <w:color w:val="4F6875"/>
+                          <w:sz w:val="21"/>
+                          <w:szCs w:val="21"/>
+                          <w:lang w:val="en-US"/>
+                        </w:rPr>
+                        <w:t xml:space="preserve"> </w:t>
                       </w:r>
                     </w:p>
                     <w:p>
@@ -5746,6 +7097,7 @@
                         </w:rPr>
                         <w:t xml:space="preserve">  </w:t>
                       </w:r>
+                      <w:proofErr w:type="gramStart"/>
                       <w:r>
                         <w:rPr>
                           <w:rFonts w:ascii="Consolas" w:eastAsia="Times New Roman" w:hAnsi="Consolas" w:cs="Times New Roman"/>
@@ -5766,6 +7118,7 @@
                         </w:rPr>
                         <w:t>(</w:t>
                       </w:r>
+                      <w:proofErr w:type="gramEnd"/>
                       <w:r>
                         <w:rPr>
                           <w:rFonts w:ascii="Consolas" w:eastAsia="Times New Roman" w:hAnsi="Consolas" w:cs="Times New Roman"/>
@@ -5834,6 +7187,7 @@
                         </w:rPr>
                         <w:t xml:space="preserve">  </w:t>
                       </w:r>
+                      <w:proofErr w:type="spellStart"/>
                       <w:r>
                         <w:rPr>
                           <w:rFonts w:ascii="Consolas" w:eastAsia="Times New Roman" w:hAnsi="Consolas" w:cs="Times New Roman"/>
@@ -5844,6 +7198,7 @@
                         </w:rPr>
                         <w:t>digitalWrite</w:t>
                       </w:r>
+                      <w:proofErr w:type="spellEnd"/>
                       <w:r>
                         <w:rPr>
                           <w:rFonts w:ascii="Consolas" w:eastAsia="Times New Roman" w:hAnsi="Consolas" w:cs="Times New Roman"/>
@@ -5854,6 +7209,8 @@
                         </w:rPr>
                         <w:t>(</w:t>
                       </w:r>
+                      <w:proofErr w:type="spellStart"/>
+                      <w:proofErr w:type="gramStart"/>
                       <w:r>
                         <w:rPr>
                           <w:rFonts w:ascii="Consolas" w:eastAsia="Times New Roman" w:hAnsi="Consolas" w:cs="Times New Roman"/>
@@ -5884,6 +7241,8 @@
                         </w:rPr>
                         <w:t>LOW</w:t>
                       </w:r>
+                      <w:proofErr w:type="spellEnd"/>
+                      <w:proofErr w:type="gramEnd"/>
                       <w:r>
                         <w:rPr>
                           <w:rFonts w:ascii="Consolas" w:eastAsia="Times New Roman" w:hAnsi="Consolas" w:cs="Times New Roman"/>
@@ -5904,7 +7263,33 @@
                           <w:szCs w:val="21"/>
                           <w:lang w:val="en-US"/>
                         </w:rPr>
-                        <w:t xml:space="preserve"> //Led Verde 2 apagado  </w:t>
+                        <w:t xml:space="preserve"> //Led Verde 2 </w:t>
+                      </w:r>
+                      <w:proofErr w:type="spellStart"/>
+                      <w:r>
+                        <w:rPr>
+                          <w:rFonts w:ascii="Consolas" w:eastAsia="Times New Roman" w:hAnsi="Consolas" w:cs="Times New Roman"/>
+                          <w:i/>
+                          <w:iCs/>
+                          <w:color w:val="4F6875"/>
+                          <w:sz w:val="21"/>
+                          <w:szCs w:val="21"/>
+                          <w:lang w:val="en-US"/>
+                        </w:rPr>
+                        <w:t>apagado</w:t>
+                      </w:r>
+                      <w:proofErr w:type="spellEnd"/>
+                      <w:r>
+                        <w:rPr>
+                          <w:rFonts w:ascii="Consolas" w:eastAsia="Times New Roman" w:hAnsi="Consolas" w:cs="Times New Roman"/>
+                          <w:i/>
+                          <w:iCs/>
+                          <w:color w:val="4F6875"/>
+                          <w:sz w:val="21"/>
+                          <w:szCs w:val="21"/>
+                          <w:lang w:val="en-US"/>
+                        </w:rPr>
+                        <w:t xml:space="preserve">  </w:t>
                       </w:r>
                     </w:p>
                     <w:p>
@@ -5929,6 +7314,7 @@
                         </w:rPr>
                         <w:t xml:space="preserve">  </w:t>
                       </w:r>
+                      <w:proofErr w:type="spellStart"/>
                       <w:r>
                         <w:rPr>
                           <w:rFonts w:ascii="Consolas" w:eastAsia="Times New Roman" w:hAnsi="Consolas" w:cs="Times New Roman"/>
@@ -5939,6 +7325,7 @@
                         </w:rPr>
                         <w:t>digitalWrite</w:t>
                       </w:r>
+                      <w:proofErr w:type="spellEnd"/>
                       <w:r>
                         <w:rPr>
                           <w:rFonts w:ascii="Consolas" w:eastAsia="Times New Roman" w:hAnsi="Consolas" w:cs="Times New Roman"/>
@@ -5949,6 +7336,8 @@
                         </w:rPr>
                         <w:t>(</w:t>
                       </w:r>
+                      <w:proofErr w:type="spellStart"/>
+                      <w:proofErr w:type="gramStart"/>
                       <w:r>
                         <w:rPr>
                           <w:rFonts w:ascii="Consolas" w:eastAsia="Times New Roman" w:hAnsi="Consolas" w:cs="Times New Roman"/>
@@ -5979,6 +7368,8 @@
                         </w:rPr>
                         <w:t>HIGH</w:t>
                       </w:r>
+                      <w:proofErr w:type="spellEnd"/>
+                      <w:proofErr w:type="gramEnd"/>
                       <w:r>
                         <w:rPr>
                           <w:rFonts w:ascii="Consolas" w:eastAsia="Times New Roman" w:hAnsi="Consolas" w:cs="Times New Roman"/>
@@ -5999,7 +7390,59 @@
                           <w:szCs w:val="21"/>
                           <w:lang w:val="en-US"/>
                         </w:rPr>
-                        <w:t xml:space="preserve"> //Led Amarelo 2 aceso  </w:t>
+                        <w:t xml:space="preserve"> //Led </w:t>
+                      </w:r>
+                      <w:proofErr w:type="spellStart"/>
+                      <w:r>
+                        <w:rPr>
+                          <w:rFonts w:ascii="Consolas" w:eastAsia="Times New Roman" w:hAnsi="Consolas" w:cs="Times New Roman"/>
+                          <w:i/>
+                          <w:iCs/>
+                          <w:color w:val="4F6875"/>
+                          <w:sz w:val="21"/>
+                          <w:szCs w:val="21"/>
+                          <w:lang w:val="en-US"/>
+                        </w:rPr>
+                        <w:t>Amarelo</w:t>
+                      </w:r>
+                      <w:proofErr w:type="spellEnd"/>
+                      <w:r>
+                        <w:rPr>
+                          <w:rFonts w:ascii="Consolas" w:eastAsia="Times New Roman" w:hAnsi="Consolas" w:cs="Times New Roman"/>
+                          <w:i/>
+                          <w:iCs/>
+                          <w:color w:val="4F6875"/>
+                          <w:sz w:val="21"/>
+                          <w:szCs w:val="21"/>
+                          <w:lang w:val="en-US"/>
+                        </w:rPr>
+                        <w:t xml:space="preserve"> 2 </w:t>
+                      </w:r>
+                      <w:proofErr w:type="spellStart"/>
+                      <w:r>
+                        <w:rPr>
+                          <w:rFonts w:ascii="Consolas" w:eastAsia="Times New Roman" w:hAnsi="Consolas" w:cs="Times New Roman"/>
+                          <w:i/>
+                          <w:iCs/>
+                          <w:color w:val="4F6875"/>
+                          <w:sz w:val="21"/>
+                          <w:szCs w:val="21"/>
+                          <w:lang w:val="en-US"/>
+                        </w:rPr>
+                        <w:t>aceso</w:t>
+                      </w:r>
+                      <w:proofErr w:type="spellEnd"/>
+                      <w:r>
+                        <w:rPr>
+                          <w:rFonts w:ascii="Consolas" w:eastAsia="Times New Roman" w:hAnsi="Consolas" w:cs="Times New Roman"/>
+                          <w:i/>
+                          <w:iCs/>
+                          <w:color w:val="4F6875"/>
+                          <w:sz w:val="21"/>
+                          <w:szCs w:val="21"/>
+                          <w:lang w:val="en-US"/>
+                        </w:rPr>
+                        <w:t xml:space="preserve">  </w:t>
                       </w:r>
                     </w:p>
                     <w:p>
@@ -6037,6 +7480,7 @@
                         </w:rPr>
                         <w:t xml:space="preserve">  </w:t>
                       </w:r>
+                      <w:proofErr w:type="gramStart"/>
                       <w:r>
                         <w:rPr>
                           <w:rFonts w:ascii="Consolas" w:eastAsia="Times New Roman" w:hAnsi="Consolas" w:cs="Times New Roman"/>
@@ -6057,6 +7501,7 @@
                         </w:rPr>
                         <w:t>(</w:t>
                       </w:r>
+                      <w:proofErr w:type="gramEnd"/>
                       <w:r>
                         <w:rPr>
                           <w:rFonts w:ascii="Consolas" w:eastAsia="Times New Roman" w:hAnsi="Consolas" w:cs="Times New Roman"/>
@@ -6148,6 +7593,7 @@
                         </w:rPr>
                         <w:t xml:space="preserve">  </w:t>
                       </w:r>
+                      <w:proofErr w:type="spellStart"/>
                       <w:r>
                         <w:rPr>
                           <w:rFonts w:ascii="Consolas" w:eastAsia="Times New Roman" w:hAnsi="Consolas" w:cs="Times New Roman"/>
@@ -6158,6 +7604,7 @@
                         </w:rPr>
                         <w:t>digitalWrite</w:t>
                       </w:r>
+                      <w:proofErr w:type="spellEnd"/>
                       <w:r>
                         <w:rPr>
                           <w:rFonts w:ascii="Consolas" w:eastAsia="Times New Roman" w:hAnsi="Consolas" w:cs="Times New Roman"/>
@@ -6168,6 +7615,8 @@
                         </w:rPr>
                         <w:t>(</w:t>
                       </w:r>
+                      <w:proofErr w:type="spellStart"/>
+                      <w:proofErr w:type="gramStart"/>
                       <w:r>
                         <w:rPr>
                           <w:rFonts w:ascii="Consolas" w:eastAsia="Times New Roman" w:hAnsi="Consolas" w:cs="Times New Roman"/>
@@ -6198,6 +7647,8 @@
                         </w:rPr>
                         <w:t>LOW</w:t>
                       </w:r>
+                      <w:proofErr w:type="spellEnd"/>
+                      <w:proofErr w:type="gramEnd"/>
                       <w:r>
                         <w:rPr>
                           <w:rFonts w:ascii="Consolas" w:eastAsia="Times New Roman" w:hAnsi="Consolas" w:cs="Times New Roman"/>
@@ -6218,7 +7669,33 @@
                           <w:szCs w:val="21"/>
                           <w:lang w:val="en-US"/>
                         </w:rPr>
-                        <w:t xml:space="preserve"> //Led Vermelho 1 apagado </w:t>
+                        <w:t xml:space="preserve"> //Led Vermelho 1 </w:t>
+                      </w:r>
+                      <w:proofErr w:type="spellStart"/>
+                      <w:r>
+                        <w:rPr>
+                          <w:rFonts w:ascii="Consolas" w:eastAsia="Times New Roman" w:hAnsi="Consolas" w:cs="Times New Roman"/>
+                          <w:i/>
+                          <w:iCs/>
+                          <w:color w:val="4F6875"/>
+                          <w:sz w:val="21"/>
+                          <w:szCs w:val="21"/>
+                          <w:lang w:val="en-US"/>
+                        </w:rPr>
+                        <w:t>apagado</w:t>
+                      </w:r>
+                      <w:proofErr w:type="spellEnd"/>
+                      <w:r>
+                        <w:rPr>
+                          <w:rFonts w:ascii="Consolas" w:eastAsia="Times New Roman" w:hAnsi="Consolas" w:cs="Times New Roman"/>
+                          <w:i/>
+                          <w:iCs/>
+                          <w:color w:val="4F6875"/>
+                          <w:sz w:val="21"/>
+                          <w:szCs w:val="21"/>
+                          <w:lang w:val="en-US"/>
+                        </w:rPr>
+                        <w:t xml:space="preserve"> </w:t>
                       </w:r>
                     </w:p>
                     <w:p>
@@ -6243,6 +7720,7 @@
                         </w:rPr>
                         <w:t xml:space="preserve">  </w:t>
                       </w:r>
+                      <w:proofErr w:type="spellStart"/>
                       <w:r>
                         <w:rPr>
                           <w:rFonts w:ascii="Consolas" w:eastAsia="Times New Roman" w:hAnsi="Consolas" w:cs="Times New Roman"/>
@@ -6253,6 +7731,7 @@
                         </w:rPr>
                         <w:t>digitalWrite</w:t>
                       </w:r>
+                      <w:proofErr w:type="spellEnd"/>
                       <w:r>
                         <w:rPr>
                           <w:rFonts w:ascii="Consolas" w:eastAsia="Times New Roman" w:hAnsi="Consolas" w:cs="Times New Roman"/>
@@ -6263,6 +7742,8 @@
                         </w:rPr>
                         <w:t>(</w:t>
                       </w:r>
+                      <w:proofErr w:type="spellStart"/>
+                      <w:proofErr w:type="gramStart"/>
                       <w:r>
                         <w:rPr>
                           <w:rFonts w:ascii="Consolas" w:eastAsia="Times New Roman" w:hAnsi="Consolas" w:cs="Times New Roman"/>
@@ -6293,6 +7774,8 @@
                         </w:rPr>
                         <w:t>LOW</w:t>
                       </w:r>
+                      <w:proofErr w:type="spellEnd"/>
+                      <w:proofErr w:type="gramEnd"/>
                       <w:r>
                         <w:rPr>
                           <w:rFonts w:ascii="Consolas" w:eastAsia="Times New Roman" w:hAnsi="Consolas" w:cs="Times New Roman"/>
@@ -6313,7 +7796,59 @@
                           <w:szCs w:val="21"/>
                           <w:lang w:val="en-US"/>
                         </w:rPr>
-                        <w:t xml:space="preserve"> //Led Amarelo 2 apagado </w:t>
+                        <w:t xml:space="preserve"> //Led </w:t>
+                      </w:r>
+                      <w:proofErr w:type="spellStart"/>
+                      <w:r>
+                        <w:rPr>
+                          <w:rFonts w:ascii="Consolas" w:eastAsia="Times New Roman" w:hAnsi="Consolas" w:cs="Times New Roman"/>
+                          <w:i/>
+                          <w:iCs/>
+                          <w:color w:val="4F6875"/>
+                          <w:sz w:val="21"/>
+                          <w:szCs w:val="21"/>
+                          <w:lang w:val="en-US"/>
+                        </w:rPr>
+                        <w:t>Amarelo</w:t>
+                      </w:r>
+                      <w:proofErr w:type="spellEnd"/>
+                      <w:r>
+                        <w:rPr>
+                          <w:rFonts w:ascii="Consolas" w:eastAsia="Times New Roman" w:hAnsi="Consolas" w:cs="Times New Roman"/>
+                          <w:i/>
+                          <w:iCs/>
+                          <w:color w:val="4F6875"/>
+                          <w:sz w:val="21"/>
+                          <w:szCs w:val="21"/>
+                          <w:lang w:val="en-US"/>
+                        </w:rPr>
+                        <w:t xml:space="preserve"> 2 </w:t>
+                      </w:r>
+                      <w:proofErr w:type="spellStart"/>
+                      <w:r>
+                        <w:rPr>
+                          <w:rFonts w:ascii="Consolas" w:eastAsia="Times New Roman" w:hAnsi="Consolas" w:cs="Times New Roman"/>
+                          <w:i/>
+                          <w:iCs/>
+                          <w:color w:val="4F6875"/>
+                          <w:sz w:val="21"/>
+                          <w:szCs w:val="21"/>
+                          <w:lang w:val="en-US"/>
+                        </w:rPr>
+                        <w:t>apagado</w:t>
+                      </w:r>
+                      <w:proofErr w:type="spellEnd"/>
+                      <w:r>
+                        <w:rPr>
+                          <w:rFonts w:ascii="Consolas" w:eastAsia="Times New Roman" w:hAnsi="Consolas" w:cs="Times New Roman"/>
+                          <w:i/>
+                          <w:iCs/>
+                          <w:color w:val="4F6875"/>
+                          <w:sz w:val="21"/>
+                          <w:szCs w:val="21"/>
+                          <w:lang w:val="en-US"/>
+                        </w:rPr>
+                        <w:t xml:space="preserve"> </w:t>
                       </w:r>
                     </w:p>
                     <w:p>
@@ -6360,6 +7895,8 @@
                         </w:rPr>
                         <w:t xml:space="preserve">  </w:t>
                       </w:r>
+                      <w:proofErr w:type="spellStart"/>
+                      <w:proofErr w:type="gramStart"/>
                       <w:r>
                         <w:rPr>
                           <w:rFonts w:ascii="Consolas" w:eastAsia="Times New Roman" w:hAnsi="Consolas" w:cs="Times New Roman"/>
@@ -6369,6 +7906,7 @@
                         </w:rPr>
                         <w:t>delay</w:t>
                       </w:r>
+                      <w:proofErr w:type="spellEnd"/>
                       <w:r>
                         <w:rPr>
                           <w:rFonts w:ascii="Consolas" w:eastAsia="Times New Roman" w:hAnsi="Consolas" w:cs="Times New Roman"/>
@@ -6378,6 +7916,7 @@
                         </w:rPr>
                         <w:t>(</w:t>
                       </w:r>
+                      <w:proofErr w:type="gramEnd"/>
                       <w:r>
                         <w:rPr>
                           <w:rFonts w:ascii="Consolas" w:eastAsia="Times New Roman" w:hAnsi="Consolas" w:cs="Times New Roman"/>
@@ -6405,7 +7944,31 @@
                           <w:sz w:val="21"/>
                           <w:szCs w:val="21"/>
                         </w:rPr>
-                        <w:t xml:space="preserve"> //Delay de 0,5s </w:t>
+                        <w:t xml:space="preserve"> //</w:t>
+                      </w:r>
+                      <w:proofErr w:type="spellStart"/>
+                      <w:r>
+                        <w:rPr>
+                          <w:rFonts w:ascii="Consolas" w:eastAsia="Times New Roman" w:hAnsi="Consolas" w:cs="Times New Roman"/>
+                          <w:i/>
+                          <w:iCs/>
+                          <w:color w:val="4F6875"/>
+                          <w:sz w:val="21"/>
+                          <w:szCs w:val="21"/>
+                        </w:rPr>
+                        <w:t>Delay</w:t>
+                      </w:r>
+                      <w:proofErr w:type="spellEnd"/>
+                      <w:r>
+                        <w:rPr>
+                          <w:rFonts w:ascii="Consolas" w:eastAsia="Times New Roman" w:hAnsi="Consolas" w:cs="Times New Roman"/>
+                          <w:i/>
+                          <w:iCs/>
+                          <w:color w:val="4F6875"/>
+                          <w:sz w:val="21"/>
+                          <w:szCs w:val="21"/>
+                        </w:rPr>
+                        <w:t xml:space="preserve"> de 0,5s </w:t>
                       </w:r>
                     </w:p>
                     <w:p>
@@ -6437,6 +8000,139 @@
           </mc:Fallback>
         </mc:AlternateContent>
       </w:r>
+      <w:r>
+        <w:rPr>
+          <w:rFonts w:ascii="Times New Roman" w:eastAsia="Times New Roman" w:hAnsi="Times New Roman" w:cs="Times New Roman"/>
+          <w:b/>
+          <w:bCs/>
+          <w:sz w:val="24"/>
+          <w:szCs w:val="24"/>
+        </w:rPr>
+        <w:br w:type="page"/>
+      </w:r>
+    </w:p>
+    <w:p>
+      <w:pPr>
+        <w:spacing w:line="360" w:lineRule="auto"/>
+        <w:jc w:val="both"/>
+        <w:rPr>
+          <w:rFonts w:ascii="Times New Roman" w:eastAsia="Times New Roman" w:hAnsi="Times New Roman" w:cs="Times New Roman"/>
+          <w:b/>
+          <w:bCs/>
+          <w:sz w:val="24"/>
+          <w:szCs w:val="24"/>
+        </w:rPr>
+      </w:pPr>
+      <w:r>
+        <w:rPr>
+          <w:rFonts w:ascii="Times New Roman" w:eastAsia="Times New Roman" w:hAnsi="Times New Roman" w:cs="Times New Roman"/>
+          <w:b/>
+          <w:bCs/>
+          <w:sz w:val="24"/>
+          <w:szCs w:val="24"/>
+        </w:rPr>
+        <w:lastRenderedPageBreak/>
+        <w:t xml:space="preserve">Imagem da protoboard no </w:t>
+      </w:r>
+      <w:proofErr w:type="spellStart"/>
+      <w:r>
+        <w:rPr>
+          <w:rFonts w:ascii="Times New Roman" w:eastAsia="Times New Roman" w:hAnsi="Times New Roman" w:cs="Times New Roman"/>
+          <w:b/>
+          <w:bCs/>
+          <w:sz w:val="24"/>
+          <w:szCs w:val="24"/>
+        </w:rPr>
+        <w:t>TinkerCad</w:t>
+      </w:r>
+      <w:proofErr w:type="spellEnd"/>
+      <w:r>
+        <w:rPr>
+          <w:rFonts w:ascii="Times New Roman" w:eastAsia="Times New Roman" w:hAnsi="Times New Roman" w:cs="Times New Roman"/>
+          <w:b/>
+          <w:bCs/>
+          <w:sz w:val="24"/>
+          <w:szCs w:val="24"/>
+        </w:rPr>
+        <w:t>:</w:t>
+      </w:r>
+    </w:p>
+    <w:p>
+      <w:pPr>
+        <w:spacing w:line="360" w:lineRule="auto"/>
+        <w:jc w:val="both"/>
+        <w:rPr>
+          <w:rFonts w:ascii="Times New Roman" w:eastAsia="Times New Roman" w:hAnsi="Times New Roman" w:cs="Times New Roman"/>
+          <w:b/>
+          <w:bCs/>
+          <w:sz w:val="24"/>
+          <w:szCs w:val="24"/>
+        </w:rPr>
+      </w:pPr>
+      <w:r>
+        <w:rPr>
+          <w:rFonts w:ascii="Times New Roman" w:eastAsia="Times New Roman" w:hAnsi="Times New Roman" w:cs="Times New Roman"/>
+          <w:b/>
+          <w:bCs/>
+          <w:noProof/>
+          <w:sz w:val="24"/>
+          <w:szCs w:val="24"/>
+        </w:rPr>
+        <w:drawing>
+          <wp:inline distT="0" distB="0" distL="0" distR="0" wp14:anchorId="0C78C036" wp14:editId="45B34634">
+            <wp:extent cx="5733415" cy="4095750"/>
+            <wp:effectExtent l="0" t="0" r="635" b="0"/>
+            <wp:docPr id="2" name="Imagem 2" descr="Tela de jogo de vídeo game&#10;&#10;Descrição gerada automaticamente com confiança média"/>
+            <wp:cNvGraphicFramePr>
+              <a:graphicFrameLocks xmlns:a="http://schemas.openxmlformats.org/drawingml/2006/main" noChangeAspect="1"/>
+            </wp:cNvGraphicFramePr>
+            <a:graphic xmlns:a="http://schemas.openxmlformats.org/drawingml/2006/main">
+              <a:graphicData uri="http://schemas.openxmlformats.org/drawingml/2006/picture">
+                <pic:pic xmlns:pic="http://schemas.openxmlformats.org/drawingml/2006/picture">
+                  <pic:nvPicPr>
+                    <pic:cNvPr id="2" name="Imagem 2" descr="Tela de jogo de vídeo game&#10;&#10;Descrição gerada automaticamente com confiança média"/>
+                    <pic:cNvPicPr/>
+                  </pic:nvPicPr>
+                  <pic:blipFill>
+                    <a:blip r:embed="rId9">
+                      <a:extLst>
+                        <a:ext uri="{28A0092B-C50C-407E-A947-70E740481C1C}">
+                          <a14:useLocalDpi xmlns:a14="http://schemas.microsoft.com/office/drawing/2010/main" val="0"/>
+                        </a:ext>
+                      </a:extLst>
+                    </a:blip>
+                    <a:stretch>
+                      <a:fillRect/>
+                    </a:stretch>
+                  </pic:blipFill>
+                  <pic:spPr>
+                    <a:xfrm>
+                      <a:off x="0" y="0"/>
+                      <a:ext cx="5733415" cy="4095750"/>
+                    </a:xfrm>
+                    <a:prstGeom prst="rect">
+                      <a:avLst/>
+                    </a:prstGeom>
+                  </pic:spPr>
+                </pic:pic>
+              </a:graphicData>
+            </a:graphic>
+          </wp:inline>
+        </w:drawing>
+      </w:r>
+    </w:p>
+    <w:p>
+      <w:pPr>
+        <w:spacing w:line="360" w:lineRule="auto"/>
+        <w:jc w:val="both"/>
+        <w:rPr>
+          <w:rFonts w:ascii="Times New Roman" w:eastAsia="Times New Roman" w:hAnsi="Times New Roman" w:cs="Times New Roman"/>
+          <w:b/>
+          <w:bCs/>
+          <w:sz w:val="24"/>
+          <w:szCs w:val="24"/>
+        </w:rPr>
+      </w:pPr>
     </w:p>
     <w:sectPr>
       <w:pgSz w:w="11909" w:h="16834"/>
@@ -6446,6 +8142,56 @@
     </w:sectPr>
   </w:body>
 </w:document>
+</file>
+
+<file path=word/endnotes.xml><?xml version="1.0" encoding="utf-8"?>
+<w:endnotes xmlns:wpc="http://schemas.microsoft.com/office/word/2010/wordprocessingCanvas" xmlns:cx="http://schemas.microsoft.com/office/drawing/2014/chartex" xmlns:cx1="http://schemas.microsoft.com/office/drawing/2015/9/8/chartex" xmlns:cx2="http://schemas.microsoft.com/office/drawing/2015/10/21/chartex" xmlns:cx3="http://schemas.microsoft.com/office/drawing/2016/5/9/chartex" xmlns:cx4="http://schemas.microsoft.com/office/drawing/2016/5/10/chartex" xmlns:cx5="http://schemas.microsoft.com/office/drawing/2016/5/11/chartex" xmlns:cx6="http://schemas.microsoft.com/office/drawing/2016/5/12/chartex" xmlns:cx7="http://schemas.microsoft.com/office/drawing/2016/5/13/chartex" xmlns:cx8="http://schemas.microsoft.com/office/drawing/2016/5/14/chartex" xmlns:mc="http://schemas.openxmlformats.org/markup-compatibility/2006" xmlns:aink="http://schemas.microsoft.com/office/drawing/2016/ink" xmlns:am3d="http://schemas.microsoft.com/office/drawing/2017/model3d" xmlns:o="urn:schemas-microsoft-com:office:office" xmlns:r="http://schemas.openxmlformats.org/officeDocument/2006/relationships" xmlns:m="http://schemas.openxmlformats.org/officeDocument/2006/math" xmlns:v="urn:schemas-microsoft-com:vml" xmlns:wp14="http://schemas.microsoft.com/office/word/2010/wordprocessingDrawing" xmlns:wp="http://schemas.openxmlformats.org/drawingml/2006/wordprocessingDrawing" xmlns:w10="urn:schemas-microsoft-com:office:word" xmlns:w="http://schemas.openxmlformats.org/wordprocessingml/2006/main" xmlns:w14="http://schemas.microsoft.com/office/word/2010/wordml" xmlns:w15="http://schemas.microsoft.com/office/word/2012/wordml" xmlns:w16cex="http://schemas.microsoft.com/office/word/2018/wordml/cex" xmlns:w16cid="http://schemas.microsoft.com/office/word/2016/wordml/cid" xmlns:w16="http://schemas.microsoft.com/office/word/2018/wordml" xmlns:w16sdtdh="http://schemas.microsoft.com/office/word/2020/wordml/sdtdatahash" xmlns:w16se="http://schemas.microsoft.com/office/word/2015/wordml/symex" xmlns:wpg="http://schemas.microsoft.com/office/word/2010/wordprocessingGroup" xmlns:wpi="http://schemas.microsoft.com/office/word/2010/wordprocessingInk" xmlns:wne="http://schemas.microsoft.com/office/word/2006/wordml" xmlns:wps="http://schemas.microsoft.com/office/word/2010/wordprocessingShape" mc:Ignorable="w14 w15 w16se w16cid w16 w16cex w16sdtdh wp14">
+  <w:endnote w:type="separator" w:id="-1">
+    <w:p>
+      <w:pPr>
+        <w:spacing w:line="240" w:lineRule="auto"/>
+      </w:pPr>
+      <w:r>
+        <w:separator/>
+      </w:r>
+    </w:p>
+  </w:endnote>
+  <w:endnote w:type="continuationSeparator" w:id="0">
+    <w:p>
+      <w:pPr>
+        <w:spacing w:line="240" w:lineRule="auto"/>
+      </w:pPr>
+      <w:r>
+        <w:continuationSeparator/>
+      </w:r>
+    </w:p>
+  </w:endnote>
+</w:endnotes>
+</file>
+
+<file path=word/footnotes.xml><?xml version="1.0" encoding="utf-8"?>
+<w:footnotes xmlns:wpc="http://schemas.microsoft.com/office/word/2010/wordprocessingCanvas" xmlns:cx="http://schemas.microsoft.com/office/drawing/2014/chartex" xmlns:cx1="http://schemas.microsoft.com/office/drawing/2015/9/8/chartex" xmlns:cx2="http://schemas.microsoft.com/office/drawing/2015/10/21/chartex" xmlns:cx3="http://schemas.microsoft.com/office/drawing/2016/5/9/chartex" xmlns:cx4="http://schemas.microsoft.com/office/drawing/2016/5/10/chartex" xmlns:cx5="http://schemas.microsoft.com/office/drawing/2016/5/11/chartex" xmlns:cx6="http://schemas.microsoft.com/office/drawing/2016/5/12/chartex" xmlns:cx7="http://schemas.microsoft.com/office/drawing/2016/5/13/chartex" xmlns:cx8="http://schemas.microsoft.com/office/drawing/2016/5/14/chartex" xmlns:mc="http://schemas.openxmlformats.org/markup-compatibility/2006" xmlns:aink="http://schemas.microsoft.com/office/drawing/2016/ink" xmlns:am3d="http://schemas.microsoft.com/office/drawing/2017/model3d" xmlns:o="urn:schemas-microsoft-com:office:office" xmlns:r="http://schemas.openxmlformats.org/officeDocument/2006/relationships" xmlns:m="http://schemas.openxmlformats.org/officeDocument/2006/math" xmlns:v="urn:schemas-microsoft-com:vml" xmlns:wp14="http://schemas.microsoft.com/office/word/2010/wordprocessingDrawing" xmlns:wp="http://schemas.openxmlformats.org/drawingml/2006/wordprocessingDrawing" xmlns:w10="urn:schemas-microsoft-com:office:word" xmlns:w="http://schemas.openxmlformats.org/wordprocessingml/2006/main" xmlns:w14="http://schemas.microsoft.com/office/word/2010/wordml" xmlns:w15="http://schemas.microsoft.com/office/word/2012/wordml" xmlns:w16cex="http://schemas.microsoft.com/office/word/2018/wordml/cex" xmlns:w16cid="http://schemas.microsoft.com/office/word/2016/wordml/cid" xmlns:w16="http://schemas.microsoft.com/office/word/2018/wordml" xmlns:w16sdtdh="http://schemas.microsoft.com/office/word/2020/wordml/sdtdatahash" xmlns:w16se="http://schemas.microsoft.com/office/word/2015/wordml/symex" xmlns:wpg="http://schemas.microsoft.com/office/word/2010/wordprocessingGroup" xmlns:wpi="http://schemas.microsoft.com/office/word/2010/wordprocessingInk" xmlns:wne="http://schemas.microsoft.com/office/word/2006/wordml" xmlns:wps="http://schemas.microsoft.com/office/word/2010/wordprocessingShape" mc:Ignorable="w14 w15 w16se w16cid w16 w16cex w16sdtdh wp14">
+  <w:footnote w:type="separator" w:id="-1">
+    <w:p>
+      <w:pPr>
+        <w:spacing w:line="240" w:lineRule="auto"/>
+      </w:pPr>
+      <w:r>
+        <w:separator/>
+      </w:r>
+    </w:p>
+  </w:footnote>
+  <w:footnote w:type="continuationSeparator" w:id="0">
+    <w:p>
+      <w:pPr>
+        <w:spacing w:line="240" w:lineRule="auto"/>
+      </w:pPr>
+      <w:r>
+        <w:continuationSeparator/>
+      </w:r>
+    </w:p>
+  </w:footnote>
+</w:footnotes>
 </file>
 
 <file path=word/styles.xml><?xml version="1.0" encoding="utf-8"?>
@@ -7031,6 +8777,89 @@
       <w:szCs w:val="30"/>
     </w:rPr>
   </w:style>
+  <w:style w:type="paragraph" w:styleId="NormalWeb">
+    <w:name w:val="Normal (Web)"/>
+    <w:basedOn w:val="Normal"/>
+    <w:uiPriority w:val="99"/>
+    <w:semiHidden/>
+    <w:unhideWhenUsed/>
+    <w:rsid w:val="00032DFD"/>
+    <w:pPr>
+      <w:spacing w:before="100" w:beforeAutospacing="1" w:after="100" w:afterAutospacing="1" w:line="240" w:lineRule="auto"/>
+    </w:pPr>
+    <w:rPr>
+      <w:rFonts w:ascii="Times New Roman" w:eastAsia="Times New Roman" w:hAnsi="Times New Roman" w:cs="Times New Roman"/>
+      <w:sz w:val="24"/>
+      <w:szCs w:val="24"/>
+    </w:rPr>
+  </w:style>
+  <w:style w:type="character" w:styleId="Hyperlink">
+    <w:name w:val="Hyperlink"/>
+    <w:basedOn w:val="Fontepargpadro"/>
+    <w:uiPriority w:val="99"/>
+    <w:unhideWhenUsed/>
+    <w:rsid w:val="00B721B2"/>
+    <w:rPr>
+      <w:color w:val="0000FF" w:themeColor="hyperlink"/>
+      <w:u w:val="single"/>
+    </w:rPr>
+  </w:style>
+  <w:style w:type="character" w:styleId="MenoPendente">
+    <w:name w:val="Unresolved Mention"/>
+    <w:basedOn w:val="Fontepargpadro"/>
+    <w:uiPriority w:val="99"/>
+    <w:semiHidden/>
+    <w:unhideWhenUsed/>
+    <w:rsid w:val="00B721B2"/>
+    <w:rPr>
+      <w:color w:val="605E5C"/>
+      <w:shd w:val="clear" w:color="auto" w:fill="E1DFDD"/>
+    </w:rPr>
+  </w:style>
+  <w:style w:type="paragraph" w:styleId="Cabealho">
+    <w:name w:val="header"/>
+    <w:basedOn w:val="Normal"/>
+    <w:link w:val="CabealhoChar"/>
+    <w:uiPriority w:val="99"/>
+    <w:unhideWhenUsed/>
+    <w:rsid w:val="00B721B2"/>
+    <w:pPr>
+      <w:tabs>
+        <w:tab w:val="center" w:pos="4252"/>
+        <w:tab w:val="right" w:pos="8504"/>
+      </w:tabs>
+      <w:spacing w:line="240" w:lineRule="auto"/>
+    </w:pPr>
+  </w:style>
+  <w:style w:type="character" w:customStyle="1" w:styleId="CabealhoChar">
+    <w:name w:val="Cabeçalho Char"/>
+    <w:basedOn w:val="Fontepargpadro"/>
+    <w:link w:val="Cabealho"/>
+    <w:uiPriority w:val="99"/>
+    <w:rsid w:val="00B721B2"/>
+  </w:style>
+  <w:style w:type="paragraph" w:styleId="Rodap">
+    <w:name w:val="footer"/>
+    <w:basedOn w:val="Normal"/>
+    <w:link w:val="RodapChar"/>
+    <w:uiPriority w:val="99"/>
+    <w:unhideWhenUsed/>
+    <w:rsid w:val="00B721B2"/>
+    <w:pPr>
+      <w:tabs>
+        <w:tab w:val="center" w:pos="4252"/>
+        <w:tab w:val="right" w:pos="8504"/>
+      </w:tabs>
+      <w:spacing w:line="240" w:lineRule="auto"/>
+    </w:pPr>
+  </w:style>
+  <w:style w:type="character" w:customStyle="1" w:styleId="RodapChar">
+    <w:name w:val="Rodapé Char"/>
+    <w:basedOn w:val="Fontepargpadro"/>
+    <w:link w:val="Rodap"/>
+    <w:uiPriority w:val="99"/>
+    <w:rsid w:val="00B721B2"/>
+  </w:style>
 </w:styles>
 </file>
 

</xml_diff>